<commit_message>
Add network to CCDH
</commit_message>
<xml_diff>
--- a/docs/DOC_NOGARA.docx
+++ b/docs/DOC_NOGARA.docx
@@ -696,19 +696,7 @@
               <w:rPr>
                 <w:rStyle w:val="Collegamentoipertestuale"/>
               </w:rPr>
-              <w:t>Abst</w:t>
-            </w:r>
-            <w:r>
-              <w:rPr>
-                <w:rStyle w:val="Collegamentoipertestuale"/>
-              </w:rPr>
-              <w:t>r</w:t>
-            </w:r>
-            <w:r>
-              <w:rPr>
-                <w:rStyle w:val="Collegamentoipertestuale"/>
-              </w:rPr>
-              <w:t>act</w:t>
+              <w:t>Abstract</w:t>
             </w:r>
             <w:r>
               <w:rPr>
@@ -7030,18 +7018,8 @@
           <w:sz w:val="22"/>
           <w:szCs w:val="22"/>
         </w:rPr>
-        <w:t>privacy-</w:t>
-      </w:r>
-      <w:proofErr w:type="spellStart"/>
-      <w:r>
-        <w:rPr>
-          <w:rFonts w:ascii="Arial" w:hAnsi="Arial" w:cs="Arial"/>
-          <w:sz w:val="22"/>
-          <w:szCs w:val="22"/>
-        </w:rPr>
-        <w:t>friendly</w:t>
-      </w:r>
-      <w:proofErr w:type="spellEnd"/>
+        <w:t>privacy-friendly</w:t>
+      </w:r>
       <w:r>
         <w:rPr>
           <w:rFonts w:ascii="Arial" w:hAnsi="Arial" w:cs="Arial"/>
@@ -10301,14 +10279,44 @@
           <w:bdr w:val="none" w:sz="0" w:space="0" w:color="auto" w:frame="1"/>
         </w:rPr>
       </w:pPr>
-      <w:r>
+      <w:hyperlink r:id="rId19" w:history="1">
+        <w:r>
+          <w:rPr>
+            <w:rStyle w:val="Collegamentoipertestuale"/>
+            <w:rFonts w:ascii="inherit" w:hAnsi="inherit"/>
+            <w:bdr w:val="none" w:sz="0" w:space="0" w:color="auto" w:frame="1"/>
+          </w:rPr>
+          <w:t>https://rapidapi.com/developer/dashboard</w:t>
+        </w:r>
+      </w:hyperlink>
+    </w:p>
+    <w:p>
+      <w:pPr>
         <w:rPr>
           <w:rStyle w:val="Collegamentoipertestuale"/>
           <w:rFonts w:ascii="inherit" w:hAnsi="inherit"/>
           <w:bdr w:val="none" w:sz="0" w:space="0" w:color="auto" w:frame="1"/>
         </w:rPr>
-        <w:t>https://rapidapi.com/developer/dashboard</w:t>
-      </w:r>
+      </w:pPr>
+      <w:hyperlink r:id="rId20" w:history="1">
+        <w:r>
+          <w:rPr>
+            <w:rStyle w:val="Collegamentoipertestuale"/>
+            <w:rFonts w:ascii="inherit" w:hAnsi="inherit"/>
+            <w:bdr w:val="none" w:sz="0" w:space="0" w:color="auto" w:frame="1"/>
+          </w:rPr>
+          <w:t>https://networkx.org/documentation/stable/index.html</w:t>
+        </w:r>
+      </w:hyperlink>
+    </w:p>
+    <w:p>
+      <w:pPr>
+        <w:rPr>
+          <w:rStyle w:val="Collegamentoipertestuale"/>
+          <w:rFonts w:ascii="inherit" w:hAnsi="inherit"/>
+          <w:bdr w:val="none" w:sz="0" w:space="0" w:color="auto" w:frame="1"/>
+        </w:rPr>
+      </w:pPr>
     </w:p>
     <w:p>
       <w:pPr>
@@ -10349,7 +10357,7 @@
                     <pic:cNvPicPr/>
                   </pic:nvPicPr>
                   <pic:blipFill>
-                    <a:blip r:embed="rId19"/>
+                    <a:blip r:embed="rId21"/>
                     <a:stretch>
                       <a:fillRect/>
                     </a:stretch>
@@ -10403,7 +10411,7 @@
                     <pic:cNvPicPr/>
                   </pic:nvPicPr>
                   <pic:blipFill>
-                    <a:blip r:embed="rId20"/>
+                    <a:blip r:embed="rId22"/>
                     <a:stretch>
                       <a:fillRect/>
                     </a:stretch>
@@ -10721,7 +10729,7 @@
                     <pic:cNvPicPr/>
                   </pic:nvPicPr>
                   <pic:blipFill>
-                    <a:blip r:embed="rId21"/>
+                    <a:blip r:embed="rId23"/>
                     <a:stretch>
                       <a:fillRect/>
                     </a:stretch>
@@ -10801,7 +10809,7 @@
                     <pic:cNvPicPr/>
                   </pic:nvPicPr>
                   <pic:blipFill rotWithShape="1">
-                    <a:blip r:embed="rId22"/>
+                    <a:blip r:embed="rId24"/>
                     <a:srcRect r="279"/>
                     <a:stretch/>
                   </pic:blipFill>
@@ -10830,11 +10838,11 @@
       </w:r>
     </w:p>
     <w:sectPr>
-      <w:headerReference w:type="even" r:id="rId23"/>
-      <w:headerReference w:type="default" r:id="rId24"/>
-      <w:footerReference w:type="default" r:id="rId25"/>
-      <w:headerReference w:type="first" r:id="rId26"/>
-      <w:footerReference w:type="first" r:id="rId27"/>
+      <w:headerReference w:type="even" r:id="rId25"/>
+      <w:headerReference w:type="default" r:id="rId26"/>
+      <w:footerReference w:type="default" r:id="rId27"/>
+      <w:headerReference w:type="first" r:id="rId28"/>
+      <w:footerReference w:type="first" r:id="rId29"/>
       <w:pgSz w:w="11900" w:h="16840" w:code="9"/>
       <w:pgMar w:top="1729" w:right="1134" w:bottom="851" w:left="1701" w:header="550" w:footer="567" w:gutter="0"/>
       <w:cols w:space="708"/>

</xml_diff>

<commit_message>
Edit doc, good dozen and plots
</commit_message>
<xml_diff>
--- a/docs/DOC_NOGARA.docx
+++ b/docs/DOC_NOGARA.docx
@@ -3485,1266 +3485,6 @@
         </w:rPr>
         <w:t xml:space="preserve"> delle figure</w:t>
       </w:r>
-    </w:p>
-    <w:p>
-      <w:pPr>
-        <w:pStyle w:val="Sommario1"/>
-        <w:rPr>
-          <w:rStyle w:val="Collegamentoipertestuale"/>
-        </w:rPr>
-      </w:pPr>
-    </w:p>
-    <w:p>
-      <w:pPr>
-        <w:pStyle w:val="Sommario2"/>
-        <w:tabs>
-          <w:tab w:val="right" w:leader="dot" w:pos="9055"/>
-        </w:tabs>
-        <w:rPr>
-          <w:rStyle w:val="Collegamentoipertestuale"/>
-          <w:rFonts w:ascii="Arial" w:hAnsi="Arial" w:cs="Arial"/>
-          <w:lang w:eastAsia="it-CH"/>
-        </w:rPr>
-      </w:pPr>
-      <w:r>
-        <w:rPr>
-          <w:rStyle w:val="Collegamentoipertestuale"/>
-          <w:rFonts w:ascii="Arial" w:hAnsi="Arial" w:cs="Arial"/>
-          <w:noProof/>
-          <w:lang w:eastAsia="it-CH"/>
-        </w:rPr>
-        <w:fldChar w:fldCharType="begin"/>
-      </w:r>
-      <w:r>
-        <w:rPr>
-          <w:rStyle w:val="Collegamentoipertestuale"/>
-          <w:rFonts w:ascii="Arial" w:hAnsi="Arial" w:cs="Arial"/>
-          <w:noProof/>
-          <w:lang w:eastAsia="it-CH"/>
-        </w:rPr>
-        <w:instrText xml:space="preserve"> TOC \h \z \c "Figura" </w:instrText>
-      </w:r>
-      <w:r>
-        <w:rPr>
-          <w:rStyle w:val="Collegamentoipertestuale"/>
-          <w:rFonts w:ascii="Arial" w:hAnsi="Arial" w:cs="Arial"/>
-          <w:noProof/>
-          <w:lang w:eastAsia="it-CH"/>
-        </w:rPr>
-        <w:fldChar w:fldCharType="separate"/>
-      </w:r>
-      <w:hyperlink w:anchor="_Toc71295657" w:history="1">
-        <w:r>
-          <w:rPr>
-            <w:rStyle w:val="Collegamentoipertestuale"/>
-            <w:rFonts w:ascii="Arial" w:hAnsi="Arial" w:cs="Arial"/>
-            <w:noProof/>
-            <w:lang w:eastAsia="it-CH"/>
-          </w:rPr>
-          <w:t>Figura 1: Esempio di uno Statement xAPI</w:t>
-        </w:r>
-        <w:r>
-          <w:rPr>
-            <w:rStyle w:val="Collegamentoipertestuale"/>
-            <w:rFonts w:ascii="Arial" w:hAnsi="Arial" w:cs="Arial"/>
-            <w:webHidden/>
-            <w:lang w:eastAsia="it-CH"/>
-          </w:rPr>
-          <w:tab/>
-        </w:r>
-        <w:r>
-          <w:rPr>
-            <w:rStyle w:val="Collegamentoipertestuale"/>
-            <w:rFonts w:ascii="Arial" w:hAnsi="Arial" w:cs="Arial"/>
-            <w:webHidden/>
-            <w:lang w:eastAsia="it-CH"/>
-          </w:rPr>
-          <w:fldChar w:fldCharType="begin"/>
-        </w:r>
-        <w:r>
-          <w:rPr>
-            <w:rStyle w:val="Collegamentoipertestuale"/>
-            <w:rFonts w:ascii="Arial" w:hAnsi="Arial" w:cs="Arial"/>
-            <w:webHidden/>
-            <w:lang w:eastAsia="it-CH"/>
-          </w:rPr>
-          <w:instrText xml:space="preserve"> PAGEREF _Toc71295657 \h </w:instrText>
-        </w:r>
-        <w:r>
-          <w:rPr>
-            <w:rStyle w:val="Collegamentoipertestuale"/>
-            <w:rFonts w:ascii="Arial" w:hAnsi="Arial" w:cs="Arial"/>
-            <w:webHidden/>
-            <w:lang w:eastAsia="it-CH"/>
-          </w:rPr>
-        </w:r>
-        <w:r>
-          <w:rPr>
-            <w:rStyle w:val="Collegamentoipertestuale"/>
-            <w:rFonts w:ascii="Arial" w:hAnsi="Arial" w:cs="Arial"/>
-            <w:webHidden/>
-            <w:lang w:eastAsia="it-CH"/>
-          </w:rPr>
-          <w:fldChar w:fldCharType="separate"/>
-        </w:r>
-        <w:r>
-          <w:rPr>
-            <w:rStyle w:val="Collegamentoipertestuale"/>
-            <w:rFonts w:ascii="Arial" w:hAnsi="Arial" w:cs="Arial"/>
-            <w:webHidden/>
-            <w:lang w:eastAsia="it-CH"/>
-          </w:rPr>
-          <w:t>12</w:t>
-        </w:r>
-        <w:r>
-          <w:rPr>
-            <w:rStyle w:val="Collegamentoipertestuale"/>
-            <w:rFonts w:ascii="Arial" w:hAnsi="Arial" w:cs="Arial"/>
-            <w:webHidden/>
-            <w:lang w:eastAsia="it-CH"/>
-          </w:rPr>
-          <w:fldChar w:fldCharType="end"/>
-        </w:r>
-      </w:hyperlink>
-    </w:p>
-    <w:p>
-      <w:pPr>
-        <w:pStyle w:val="Sommario2"/>
-        <w:tabs>
-          <w:tab w:val="right" w:leader="dot" w:pos="9055"/>
-        </w:tabs>
-        <w:rPr>
-          <w:rStyle w:val="Collegamentoipertestuale"/>
-          <w:rFonts w:ascii="Arial" w:hAnsi="Arial" w:cs="Arial"/>
-          <w:lang w:eastAsia="it-CH"/>
-        </w:rPr>
-      </w:pPr>
-      <w:hyperlink r:id="rId8" w:anchor="_Toc71295658" w:history="1">
-        <w:r>
-          <w:rPr>
-            <w:rStyle w:val="Collegamentoipertestuale"/>
-            <w:rFonts w:ascii="Arial" w:hAnsi="Arial" w:cs="Arial"/>
-            <w:noProof/>
-            <w:lang w:eastAsia="it-CH"/>
-          </w:rPr>
-          <w:t>Figura 2: Esempio di dati anonimizzati nel database di Moodle</w:t>
-        </w:r>
-        <w:r>
-          <w:rPr>
-            <w:rStyle w:val="Collegamentoipertestuale"/>
-            <w:rFonts w:ascii="Arial" w:hAnsi="Arial" w:cs="Arial"/>
-            <w:webHidden/>
-            <w:lang w:eastAsia="it-CH"/>
-          </w:rPr>
-          <w:tab/>
-        </w:r>
-        <w:r>
-          <w:rPr>
-            <w:rStyle w:val="Collegamentoipertestuale"/>
-            <w:rFonts w:ascii="Arial" w:hAnsi="Arial" w:cs="Arial"/>
-            <w:webHidden/>
-            <w:lang w:eastAsia="it-CH"/>
-          </w:rPr>
-          <w:fldChar w:fldCharType="begin"/>
-        </w:r>
-        <w:r>
-          <w:rPr>
-            <w:rStyle w:val="Collegamentoipertestuale"/>
-            <w:rFonts w:ascii="Arial" w:hAnsi="Arial" w:cs="Arial"/>
-            <w:webHidden/>
-            <w:lang w:eastAsia="it-CH"/>
-          </w:rPr>
-          <w:instrText xml:space="preserve"> PAGEREF _Toc71295658 \h </w:instrText>
-        </w:r>
-        <w:r>
-          <w:rPr>
-            <w:rStyle w:val="Collegamentoipertestuale"/>
-            <w:rFonts w:ascii="Arial" w:hAnsi="Arial" w:cs="Arial"/>
-            <w:webHidden/>
-            <w:lang w:eastAsia="it-CH"/>
-          </w:rPr>
-        </w:r>
-        <w:r>
-          <w:rPr>
-            <w:rStyle w:val="Collegamentoipertestuale"/>
-            <w:rFonts w:ascii="Arial" w:hAnsi="Arial" w:cs="Arial"/>
-            <w:webHidden/>
-            <w:lang w:eastAsia="it-CH"/>
-          </w:rPr>
-          <w:fldChar w:fldCharType="separate"/>
-        </w:r>
-        <w:r>
-          <w:rPr>
-            <w:rStyle w:val="Collegamentoipertestuale"/>
-            <w:rFonts w:ascii="Arial" w:hAnsi="Arial" w:cs="Arial"/>
-            <w:webHidden/>
-            <w:lang w:eastAsia="it-CH"/>
-          </w:rPr>
-          <w:t>13</w:t>
-        </w:r>
-        <w:r>
-          <w:rPr>
-            <w:rStyle w:val="Collegamentoipertestuale"/>
-            <w:rFonts w:ascii="Arial" w:hAnsi="Arial" w:cs="Arial"/>
-            <w:webHidden/>
-            <w:lang w:eastAsia="it-CH"/>
-          </w:rPr>
-          <w:fldChar w:fldCharType="end"/>
-        </w:r>
-      </w:hyperlink>
-    </w:p>
-    <w:p>
-      <w:pPr>
-        <w:pStyle w:val="Sommario2"/>
-        <w:tabs>
-          <w:tab w:val="right" w:leader="dot" w:pos="9055"/>
-        </w:tabs>
-        <w:rPr>
-          <w:rStyle w:val="Collegamentoipertestuale"/>
-          <w:rFonts w:ascii="Arial" w:hAnsi="Arial" w:cs="Arial"/>
-          <w:lang w:eastAsia="it-CH"/>
-        </w:rPr>
-      </w:pPr>
-      <w:hyperlink w:anchor="_Toc71295659" w:history="1">
-        <w:r>
-          <w:rPr>
-            <w:rStyle w:val="Collegamentoipertestuale"/>
-            <w:rFonts w:ascii="Arial" w:hAnsi="Arial" w:cs="Arial"/>
-            <w:noProof/>
-            <w:lang w:eastAsia="it-CH"/>
-          </w:rPr>
-          <w:t>Figura 3: Pagina di login di LL</w:t>
-        </w:r>
-        <w:r>
-          <w:rPr>
-            <w:rStyle w:val="Collegamentoipertestuale"/>
-            <w:rFonts w:ascii="Arial" w:hAnsi="Arial" w:cs="Arial"/>
-            <w:webHidden/>
-            <w:lang w:eastAsia="it-CH"/>
-          </w:rPr>
-          <w:tab/>
-        </w:r>
-        <w:r>
-          <w:rPr>
-            <w:rStyle w:val="Collegamentoipertestuale"/>
-            <w:rFonts w:ascii="Arial" w:hAnsi="Arial" w:cs="Arial"/>
-            <w:webHidden/>
-            <w:lang w:eastAsia="it-CH"/>
-          </w:rPr>
-          <w:fldChar w:fldCharType="begin"/>
-        </w:r>
-        <w:r>
-          <w:rPr>
-            <w:rStyle w:val="Collegamentoipertestuale"/>
-            <w:rFonts w:ascii="Arial" w:hAnsi="Arial" w:cs="Arial"/>
-            <w:webHidden/>
-            <w:lang w:eastAsia="it-CH"/>
-          </w:rPr>
-          <w:instrText xml:space="preserve"> PAGEREF _Toc71295659 \h </w:instrText>
-        </w:r>
-        <w:r>
-          <w:rPr>
-            <w:rStyle w:val="Collegamentoipertestuale"/>
-            <w:rFonts w:ascii="Arial" w:hAnsi="Arial" w:cs="Arial"/>
-            <w:webHidden/>
-            <w:lang w:eastAsia="it-CH"/>
-          </w:rPr>
-        </w:r>
-        <w:r>
-          <w:rPr>
-            <w:rStyle w:val="Collegamentoipertestuale"/>
-            <w:rFonts w:ascii="Arial" w:hAnsi="Arial" w:cs="Arial"/>
-            <w:webHidden/>
-            <w:lang w:eastAsia="it-CH"/>
-          </w:rPr>
-          <w:fldChar w:fldCharType="separate"/>
-        </w:r>
-        <w:r>
-          <w:rPr>
-            <w:rStyle w:val="Collegamentoipertestuale"/>
-            <w:rFonts w:ascii="Arial" w:hAnsi="Arial" w:cs="Arial"/>
-            <w:webHidden/>
-            <w:lang w:eastAsia="it-CH"/>
-          </w:rPr>
-          <w:t>15</w:t>
-        </w:r>
-        <w:r>
-          <w:rPr>
-            <w:rStyle w:val="Collegamentoipertestuale"/>
-            <w:rFonts w:ascii="Arial" w:hAnsi="Arial" w:cs="Arial"/>
-            <w:webHidden/>
-            <w:lang w:eastAsia="it-CH"/>
-          </w:rPr>
-          <w:fldChar w:fldCharType="end"/>
-        </w:r>
-      </w:hyperlink>
-    </w:p>
-    <w:p>
-      <w:pPr>
-        <w:pStyle w:val="Sommario2"/>
-        <w:tabs>
-          <w:tab w:val="right" w:leader="dot" w:pos="9055"/>
-        </w:tabs>
-        <w:rPr>
-          <w:rStyle w:val="Collegamentoipertestuale"/>
-          <w:rFonts w:ascii="Arial" w:hAnsi="Arial" w:cs="Arial"/>
-          <w:lang w:eastAsia="it-CH"/>
-        </w:rPr>
-      </w:pPr>
-      <w:hyperlink w:anchor="_Toc71295660" w:history="1">
-        <w:r>
-          <w:rPr>
-            <w:rStyle w:val="Collegamentoipertestuale"/>
-            <w:rFonts w:ascii="Arial" w:hAnsi="Arial" w:cs="Arial"/>
-            <w:noProof/>
-            <w:lang w:eastAsia="it-CH"/>
-          </w:rPr>
-          <w:t>Figura 4: Pagina principale di LL, sezione Data &gt; Dashboards</w:t>
-        </w:r>
-        <w:r>
-          <w:rPr>
-            <w:rStyle w:val="Collegamentoipertestuale"/>
-            <w:rFonts w:ascii="Arial" w:hAnsi="Arial" w:cs="Arial"/>
-            <w:webHidden/>
-            <w:lang w:eastAsia="it-CH"/>
-          </w:rPr>
-          <w:tab/>
-        </w:r>
-        <w:r>
-          <w:rPr>
-            <w:rStyle w:val="Collegamentoipertestuale"/>
-            <w:rFonts w:ascii="Arial" w:hAnsi="Arial" w:cs="Arial"/>
-            <w:webHidden/>
-            <w:lang w:eastAsia="it-CH"/>
-          </w:rPr>
-          <w:fldChar w:fldCharType="begin"/>
-        </w:r>
-        <w:r>
-          <w:rPr>
-            <w:rStyle w:val="Collegamentoipertestuale"/>
-            <w:rFonts w:ascii="Arial" w:hAnsi="Arial" w:cs="Arial"/>
-            <w:webHidden/>
-            <w:lang w:eastAsia="it-CH"/>
-          </w:rPr>
-          <w:instrText xml:space="preserve"> PAGEREF _Toc71295660 \h </w:instrText>
-        </w:r>
-        <w:r>
-          <w:rPr>
-            <w:rStyle w:val="Collegamentoipertestuale"/>
-            <w:rFonts w:ascii="Arial" w:hAnsi="Arial" w:cs="Arial"/>
-            <w:webHidden/>
-            <w:lang w:eastAsia="it-CH"/>
-          </w:rPr>
-        </w:r>
-        <w:r>
-          <w:rPr>
-            <w:rStyle w:val="Collegamentoipertestuale"/>
-            <w:rFonts w:ascii="Arial" w:hAnsi="Arial" w:cs="Arial"/>
-            <w:webHidden/>
-            <w:lang w:eastAsia="it-CH"/>
-          </w:rPr>
-          <w:fldChar w:fldCharType="separate"/>
-        </w:r>
-        <w:r>
-          <w:rPr>
-            <w:rStyle w:val="Collegamentoipertestuale"/>
-            <w:rFonts w:ascii="Arial" w:hAnsi="Arial" w:cs="Arial"/>
-            <w:webHidden/>
-            <w:lang w:eastAsia="it-CH"/>
-          </w:rPr>
-          <w:t>16</w:t>
-        </w:r>
-        <w:r>
-          <w:rPr>
-            <w:rStyle w:val="Collegamentoipertestuale"/>
-            <w:rFonts w:ascii="Arial" w:hAnsi="Arial" w:cs="Arial"/>
-            <w:webHidden/>
-            <w:lang w:eastAsia="it-CH"/>
-          </w:rPr>
-          <w:fldChar w:fldCharType="end"/>
-        </w:r>
-      </w:hyperlink>
-    </w:p>
-    <w:p>
-      <w:pPr>
-        <w:pStyle w:val="Sommario2"/>
-        <w:tabs>
-          <w:tab w:val="right" w:leader="dot" w:pos="9055"/>
-        </w:tabs>
-        <w:rPr>
-          <w:rStyle w:val="Collegamentoipertestuale"/>
-          <w:rFonts w:ascii="Arial" w:hAnsi="Arial" w:cs="Arial"/>
-          <w:lang w:eastAsia="it-CH"/>
-        </w:rPr>
-      </w:pPr>
-      <w:hyperlink w:anchor="_Toc71295661" w:history="1">
-        <w:r>
-          <w:rPr>
-            <w:rStyle w:val="Collegamentoipertestuale"/>
-            <w:rFonts w:ascii="Arial" w:hAnsi="Arial" w:cs="Arial"/>
-            <w:noProof/>
-            <w:lang w:eastAsia="it-CH"/>
-          </w:rPr>
-          <w:t>Figura 5: Configurazione PuTTY</w:t>
-        </w:r>
-        <w:r>
-          <w:rPr>
-            <w:rStyle w:val="Collegamentoipertestuale"/>
-            <w:rFonts w:ascii="Arial" w:hAnsi="Arial" w:cs="Arial"/>
-            <w:webHidden/>
-            <w:lang w:eastAsia="it-CH"/>
-          </w:rPr>
-          <w:tab/>
-        </w:r>
-        <w:r>
-          <w:rPr>
-            <w:rStyle w:val="Collegamentoipertestuale"/>
-            <w:rFonts w:ascii="Arial" w:hAnsi="Arial" w:cs="Arial"/>
-            <w:webHidden/>
-            <w:lang w:eastAsia="it-CH"/>
-          </w:rPr>
-          <w:fldChar w:fldCharType="begin"/>
-        </w:r>
-        <w:r>
-          <w:rPr>
-            <w:rStyle w:val="Collegamentoipertestuale"/>
-            <w:rFonts w:ascii="Arial" w:hAnsi="Arial" w:cs="Arial"/>
-            <w:webHidden/>
-            <w:lang w:eastAsia="it-CH"/>
-          </w:rPr>
-          <w:instrText xml:space="preserve"> PAGEREF _Toc71295661 \h </w:instrText>
-        </w:r>
-        <w:r>
-          <w:rPr>
-            <w:rStyle w:val="Collegamentoipertestuale"/>
-            <w:rFonts w:ascii="Arial" w:hAnsi="Arial" w:cs="Arial"/>
-            <w:webHidden/>
-            <w:lang w:eastAsia="it-CH"/>
-          </w:rPr>
-        </w:r>
-        <w:r>
-          <w:rPr>
-            <w:rStyle w:val="Collegamentoipertestuale"/>
-            <w:rFonts w:ascii="Arial" w:hAnsi="Arial" w:cs="Arial"/>
-            <w:webHidden/>
-            <w:lang w:eastAsia="it-CH"/>
-          </w:rPr>
-          <w:fldChar w:fldCharType="separate"/>
-        </w:r>
-        <w:r>
-          <w:rPr>
-            <w:rStyle w:val="Collegamentoipertestuale"/>
-            <w:rFonts w:ascii="Arial" w:hAnsi="Arial" w:cs="Arial"/>
-            <w:webHidden/>
-            <w:lang w:eastAsia="it-CH"/>
-          </w:rPr>
-          <w:t>18</w:t>
-        </w:r>
-        <w:r>
-          <w:rPr>
-            <w:rStyle w:val="Collegamentoipertestuale"/>
-            <w:rFonts w:ascii="Arial" w:hAnsi="Arial" w:cs="Arial"/>
-            <w:webHidden/>
-            <w:lang w:eastAsia="it-CH"/>
-          </w:rPr>
-          <w:fldChar w:fldCharType="end"/>
-        </w:r>
-      </w:hyperlink>
-    </w:p>
-    <w:p>
-      <w:pPr>
-        <w:pStyle w:val="Sommario2"/>
-        <w:tabs>
-          <w:tab w:val="right" w:leader="dot" w:pos="9055"/>
-        </w:tabs>
-        <w:rPr>
-          <w:rStyle w:val="Collegamentoipertestuale"/>
-          <w:rFonts w:ascii="Arial" w:hAnsi="Arial" w:cs="Arial"/>
-          <w:lang w:eastAsia="it-CH"/>
-        </w:rPr>
-      </w:pPr>
-      <w:hyperlink w:anchor="_Toc71295662" w:history="1">
-        <w:r>
-          <w:rPr>
-            <w:rStyle w:val="Collegamentoipertestuale"/>
-            <w:rFonts w:ascii="Arial" w:hAnsi="Arial" w:cs="Arial"/>
-            <w:noProof/>
-            <w:lang w:eastAsia="it-CH"/>
-          </w:rPr>
-          <w:t>Figura 6: Stato dei servizi di LL dopo l'installazione via script</w:t>
-        </w:r>
-        <w:r>
-          <w:rPr>
-            <w:rStyle w:val="Collegamentoipertestuale"/>
-            <w:rFonts w:ascii="Arial" w:hAnsi="Arial" w:cs="Arial"/>
-            <w:webHidden/>
-            <w:lang w:eastAsia="it-CH"/>
-          </w:rPr>
-          <w:tab/>
-        </w:r>
-        <w:r>
-          <w:rPr>
-            <w:rStyle w:val="Collegamentoipertestuale"/>
-            <w:rFonts w:ascii="Arial" w:hAnsi="Arial" w:cs="Arial"/>
-            <w:webHidden/>
-            <w:lang w:eastAsia="it-CH"/>
-          </w:rPr>
-          <w:fldChar w:fldCharType="begin"/>
-        </w:r>
-        <w:r>
-          <w:rPr>
-            <w:rStyle w:val="Collegamentoipertestuale"/>
-            <w:rFonts w:ascii="Arial" w:hAnsi="Arial" w:cs="Arial"/>
-            <w:webHidden/>
-            <w:lang w:eastAsia="it-CH"/>
-          </w:rPr>
-          <w:instrText xml:space="preserve"> PAGEREF _Toc71295662 \h </w:instrText>
-        </w:r>
-        <w:r>
-          <w:rPr>
-            <w:rStyle w:val="Collegamentoipertestuale"/>
-            <w:rFonts w:ascii="Arial" w:hAnsi="Arial" w:cs="Arial"/>
-            <w:webHidden/>
-            <w:lang w:eastAsia="it-CH"/>
-          </w:rPr>
-        </w:r>
-        <w:r>
-          <w:rPr>
-            <w:rStyle w:val="Collegamentoipertestuale"/>
-            <w:rFonts w:ascii="Arial" w:hAnsi="Arial" w:cs="Arial"/>
-            <w:webHidden/>
-            <w:lang w:eastAsia="it-CH"/>
-          </w:rPr>
-          <w:fldChar w:fldCharType="separate"/>
-        </w:r>
-        <w:r>
-          <w:rPr>
-            <w:rStyle w:val="Collegamentoipertestuale"/>
-            <w:rFonts w:ascii="Arial" w:hAnsi="Arial" w:cs="Arial"/>
-            <w:webHidden/>
-            <w:lang w:eastAsia="it-CH"/>
-          </w:rPr>
-          <w:t>20</w:t>
-        </w:r>
-        <w:r>
-          <w:rPr>
-            <w:rStyle w:val="Collegamentoipertestuale"/>
-            <w:rFonts w:ascii="Arial" w:hAnsi="Arial" w:cs="Arial"/>
-            <w:webHidden/>
-            <w:lang w:eastAsia="it-CH"/>
-          </w:rPr>
-          <w:fldChar w:fldCharType="end"/>
-        </w:r>
-      </w:hyperlink>
-    </w:p>
-    <w:p>
-      <w:pPr>
-        <w:pStyle w:val="Sommario2"/>
-        <w:tabs>
-          <w:tab w:val="right" w:leader="dot" w:pos="9055"/>
-        </w:tabs>
-        <w:rPr>
-          <w:rStyle w:val="Collegamentoipertestuale"/>
-          <w:rFonts w:ascii="Arial" w:hAnsi="Arial" w:cs="Arial"/>
-          <w:lang w:eastAsia="it-CH"/>
-        </w:rPr>
-      </w:pPr>
-      <w:hyperlink w:anchor="_Toc71295663" w:history="1">
-        <w:r>
-          <w:rPr>
-            <w:rStyle w:val="Collegamentoipertestuale"/>
-            <w:rFonts w:ascii="Arial" w:hAnsi="Arial" w:cs="Arial"/>
-            <w:noProof/>
-            <w:lang w:eastAsia="it-CH"/>
-          </w:rPr>
-          <w:t>Figura 7: Esempio di una post tramite Postman</w:t>
-        </w:r>
-        <w:r>
-          <w:rPr>
-            <w:rStyle w:val="Collegamentoipertestuale"/>
-            <w:rFonts w:ascii="Arial" w:hAnsi="Arial" w:cs="Arial"/>
-            <w:webHidden/>
-            <w:lang w:eastAsia="it-CH"/>
-          </w:rPr>
-          <w:tab/>
-        </w:r>
-        <w:r>
-          <w:rPr>
-            <w:rStyle w:val="Collegamentoipertestuale"/>
-            <w:rFonts w:ascii="Arial" w:hAnsi="Arial" w:cs="Arial"/>
-            <w:webHidden/>
-            <w:lang w:eastAsia="it-CH"/>
-          </w:rPr>
-          <w:fldChar w:fldCharType="begin"/>
-        </w:r>
-        <w:r>
-          <w:rPr>
-            <w:rStyle w:val="Collegamentoipertestuale"/>
-            <w:rFonts w:ascii="Arial" w:hAnsi="Arial" w:cs="Arial"/>
-            <w:webHidden/>
-            <w:lang w:eastAsia="it-CH"/>
-          </w:rPr>
-          <w:instrText xml:space="preserve"> PAGEREF _Toc71295663 \h </w:instrText>
-        </w:r>
-        <w:r>
-          <w:rPr>
-            <w:rStyle w:val="Collegamentoipertestuale"/>
-            <w:rFonts w:ascii="Arial" w:hAnsi="Arial" w:cs="Arial"/>
-            <w:webHidden/>
-            <w:lang w:eastAsia="it-CH"/>
-          </w:rPr>
-        </w:r>
-        <w:r>
-          <w:rPr>
-            <w:rStyle w:val="Collegamentoipertestuale"/>
-            <w:rFonts w:ascii="Arial" w:hAnsi="Arial" w:cs="Arial"/>
-            <w:webHidden/>
-            <w:lang w:eastAsia="it-CH"/>
-          </w:rPr>
-          <w:fldChar w:fldCharType="separate"/>
-        </w:r>
-        <w:r>
-          <w:rPr>
-            <w:rStyle w:val="Collegamentoipertestuale"/>
-            <w:rFonts w:ascii="Arial" w:hAnsi="Arial" w:cs="Arial"/>
-            <w:webHidden/>
-            <w:lang w:eastAsia="it-CH"/>
-          </w:rPr>
-          <w:t>21</w:t>
-        </w:r>
-        <w:r>
-          <w:rPr>
-            <w:rStyle w:val="Collegamentoipertestuale"/>
-            <w:rFonts w:ascii="Arial" w:hAnsi="Arial" w:cs="Arial"/>
-            <w:webHidden/>
-            <w:lang w:eastAsia="it-CH"/>
-          </w:rPr>
-          <w:fldChar w:fldCharType="end"/>
-        </w:r>
-      </w:hyperlink>
-    </w:p>
-    <w:p>
-      <w:pPr>
-        <w:pStyle w:val="Sommario2"/>
-        <w:tabs>
-          <w:tab w:val="right" w:leader="dot" w:pos="9055"/>
-        </w:tabs>
-        <w:rPr>
-          <w:rStyle w:val="Collegamentoipertestuale"/>
-          <w:rFonts w:ascii="Arial" w:hAnsi="Arial" w:cs="Arial"/>
-          <w:lang w:eastAsia="it-CH"/>
-        </w:rPr>
-      </w:pPr>
-      <w:hyperlink w:anchor="_Toc71295664" w:history="1">
-        <w:r>
-          <w:rPr>
-            <w:rStyle w:val="Collegamentoipertestuale"/>
-            <w:rFonts w:ascii="Arial" w:hAnsi="Arial" w:cs="Arial"/>
-            <w:noProof/>
-            <w:lang w:eastAsia="it-CH"/>
-          </w:rPr>
-          <w:t>Figura 8: Schema della raccolta e normalizzazione dei dati</w:t>
-        </w:r>
-        <w:r>
-          <w:rPr>
-            <w:rStyle w:val="Collegamentoipertestuale"/>
-            <w:rFonts w:ascii="Arial" w:hAnsi="Arial" w:cs="Arial"/>
-            <w:webHidden/>
-            <w:lang w:eastAsia="it-CH"/>
-          </w:rPr>
-          <w:tab/>
-        </w:r>
-        <w:r>
-          <w:rPr>
-            <w:rStyle w:val="Collegamentoipertestuale"/>
-            <w:rFonts w:ascii="Arial" w:hAnsi="Arial" w:cs="Arial"/>
-            <w:webHidden/>
-            <w:lang w:eastAsia="it-CH"/>
-          </w:rPr>
-          <w:fldChar w:fldCharType="begin"/>
-        </w:r>
-        <w:r>
-          <w:rPr>
-            <w:rStyle w:val="Collegamentoipertestuale"/>
-            <w:rFonts w:ascii="Arial" w:hAnsi="Arial" w:cs="Arial"/>
-            <w:webHidden/>
-            <w:lang w:eastAsia="it-CH"/>
-          </w:rPr>
-          <w:instrText xml:space="preserve"> PAGEREF _Toc71295664 \h </w:instrText>
-        </w:r>
-        <w:r>
-          <w:rPr>
-            <w:rStyle w:val="Collegamentoipertestuale"/>
-            <w:rFonts w:ascii="Arial" w:hAnsi="Arial" w:cs="Arial"/>
-            <w:webHidden/>
-            <w:lang w:eastAsia="it-CH"/>
-          </w:rPr>
-        </w:r>
-        <w:r>
-          <w:rPr>
-            <w:rStyle w:val="Collegamentoipertestuale"/>
-            <w:rFonts w:ascii="Arial" w:hAnsi="Arial" w:cs="Arial"/>
-            <w:webHidden/>
-            <w:lang w:eastAsia="it-CH"/>
-          </w:rPr>
-          <w:fldChar w:fldCharType="separate"/>
-        </w:r>
-        <w:r>
-          <w:rPr>
-            <w:rStyle w:val="Collegamentoipertestuale"/>
-            <w:rFonts w:ascii="Arial" w:hAnsi="Arial" w:cs="Arial"/>
-            <w:webHidden/>
-            <w:lang w:eastAsia="it-CH"/>
-          </w:rPr>
-          <w:t>22</w:t>
-        </w:r>
-        <w:r>
-          <w:rPr>
-            <w:rStyle w:val="Collegamentoipertestuale"/>
-            <w:rFonts w:ascii="Arial" w:hAnsi="Arial" w:cs="Arial"/>
-            <w:webHidden/>
-            <w:lang w:eastAsia="it-CH"/>
-          </w:rPr>
-          <w:fldChar w:fldCharType="end"/>
-        </w:r>
-      </w:hyperlink>
-    </w:p>
-    <w:p>
-      <w:pPr>
-        <w:pStyle w:val="Sommario2"/>
-        <w:tabs>
-          <w:tab w:val="right" w:leader="dot" w:pos="9055"/>
-        </w:tabs>
-        <w:rPr>
-          <w:rStyle w:val="Collegamentoipertestuale"/>
-          <w:rFonts w:ascii="Arial" w:hAnsi="Arial" w:cs="Arial"/>
-          <w:lang w:eastAsia="it-CH"/>
-        </w:rPr>
-      </w:pPr>
-      <w:hyperlink w:anchor="_Toc71295665" w:history="1">
-        <w:r>
-          <w:rPr>
-            <w:rStyle w:val="Collegamentoipertestuale"/>
-            <w:rFonts w:ascii="Arial" w:hAnsi="Arial" w:cs="Arial"/>
-            <w:noProof/>
-            <w:lang w:eastAsia="it-CH"/>
-          </w:rPr>
-          <w:t>Figura 9: Schema del fetiching e inserimento in Learning Locker</w:t>
-        </w:r>
-        <w:r>
-          <w:rPr>
-            <w:rStyle w:val="Collegamentoipertestuale"/>
-            <w:rFonts w:ascii="Arial" w:hAnsi="Arial" w:cs="Arial"/>
-            <w:webHidden/>
-            <w:lang w:eastAsia="it-CH"/>
-          </w:rPr>
-          <w:tab/>
-        </w:r>
-        <w:r>
-          <w:rPr>
-            <w:rStyle w:val="Collegamentoipertestuale"/>
-            <w:rFonts w:ascii="Arial" w:hAnsi="Arial" w:cs="Arial"/>
-            <w:webHidden/>
-            <w:lang w:eastAsia="it-CH"/>
-          </w:rPr>
-          <w:fldChar w:fldCharType="begin"/>
-        </w:r>
-        <w:r>
-          <w:rPr>
-            <w:rStyle w:val="Collegamentoipertestuale"/>
-            <w:rFonts w:ascii="Arial" w:hAnsi="Arial" w:cs="Arial"/>
-            <w:webHidden/>
-            <w:lang w:eastAsia="it-CH"/>
-          </w:rPr>
-          <w:instrText xml:space="preserve"> PAGEREF _Toc71295665 \h </w:instrText>
-        </w:r>
-        <w:r>
-          <w:rPr>
-            <w:rStyle w:val="Collegamentoipertestuale"/>
-            <w:rFonts w:ascii="Arial" w:hAnsi="Arial" w:cs="Arial"/>
-            <w:webHidden/>
-            <w:lang w:eastAsia="it-CH"/>
-          </w:rPr>
-        </w:r>
-        <w:r>
-          <w:rPr>
-            <w:rStyle w:val="Collegamentoipertestuale"/>
-            <w:rFonts w:ascii="Arial" w:hAnsi="Arial" w:cs="Arial"/>
-            <w:webHidden/>
-            <w:lang w:eastAsia="it-CH"/>
-          </w:rPr>
-          <w:fldChar w:fldCharType="separate"/>
-        </w:r>
-        <w:r>
-          <w:rPr>
-            <w:rStyle w:val="Collegamentoipertestuale"/>
-            <w:rFonts w:ascii="Arial" w:hAnsi="Arial" w:cs="Arial"/>
-            <w:webHidden/>
-            <w:lang w:eastAsia="it-CH"/>
-          </w:rPr>
-          <w:t>24</w:t>
-        </w:r>
-        <w:r>
-          <w:rPr>
-            <w:rStyle w:val="Collegamentoipertestuale"/>
-            <w:rFonts w:ascii="Arial" w:hAnsi="Arial" w:cs="Arial"/>
-            <w:webHidden/>
-            <w:lang w:eastAsia="it-CH"/>
-          </w:rPr>
-          <w:fldChar w:fldCharType="end"/>
-        </w:r>
-      </w:hyperlink>
-    </w:p>
-    <w:p>
-      <w:pPr>
-        <w:pStyle w:val="Sommario2"/>
-        <w:tabs>
-          <w:tab w:val="right" w:leader="dot" w:pos="9055"/>
-        </w:tabs>
-        <w:rPr>
-          <w:rStyle w:val="Collegamentoipertestuale"/>
-          <w:rFonts w:ascii="Arial" w:hAnsi="Arial" w:cs="Arial"/>
-          <w:lang w:eastAsia="it-CH"/>
-        </w:rPr>
-      </w:pPr>
-      <w:hyperlink w:anchor="_Toc71295666" w:history="1">
-        <w:r>
-          <w:rPr>
-            <w:rStyle w:val="Collegamentoipertestuale"/>
-            <w:rFonts w:ascii="Arial" w:hAnsi="Arial" w:cs="Arial"/>
-            <w:noProof/>
-            <w:lang w:eastAsia="it-CH"/>
-          </w:rPr>
-          <w:t>Figura 10: Risultato dell'inserimento visto all'interno di Learning Locker</w:t>
-        </w:r>
-        <w:r>
-          <w:rPr>
-            <w:rStyle w:val="Collegamentoipertestuale"/>
-            <w:rFonts w:ascii="Arial" w:hAnsi="Arial" w:cs="Arial"/>
-            <w:webHidden/>
-            <w:lang w:eastAsia="it-CH"/>
-          </w:rPr>
-          <w:tab/>
-        </w:r>
-        <w:r>
-          <w:rPr>
-            <w:rStyle w:val="Collegamentoipertestuale"/>
-            <w:rFonts w:ascii="Arial" w:hAnsi="Arial" w:cs="Arial"/>
-            <w:webHidden/>
-            <w:lang w:eastAsia="it-CH"/>
-          </w:rPr>
-          <w:fldChar w:fldCharType="begin"/>
-        </w:r>
-        <w:r>
-          <w:rPr>
-            <w:rStyle w:val="Collegamentoipertestuale"/>
-            <w:rFonts w:ascii="Arial" w:hAnsi="Arial" w:cs="Arial"/>
-            <w:webHidden/>
-            <w:lang w:eastAsia="it-CH"/>
-          </w:rPr>
-          <w:instrText xml:space="preserve"> PAGEREF _Toc71295666 \h </w:instrText>
-        </w:r>
-        <w:r>
-          <w:rPr>
-            <w:rStyle w:val="Collegamentoipertestuale"/>
-            <w:rFonts w:ascii="Arial" w:hAnsi="Arial" w:cs="Arial"/>
-            <w:webHidden/>
-            <w:lang w:eastAsia="it-CH"/>
-          </w:rPr>
-        </w:r>
-        <w:r>
-          <w:rPr>
-            <w:rStyle w:val="Collegamentoipertestuale"/>
-            <w:rFonts w:ascii="Arial" w:hAnsi="Arial" w:cs="Arial"/>
-            <w:webHidden/>
-            <w:lang w:eastAsia="it-CH"/>
-          </w:rPr>
-          <w:fldChar w:fldCharType="separate"/>
-        </w:r>
-        <w:r>
-          <w:rPr>
-            <w:rStyle w:val="Collegamentoipertestuale"/>
-            <w:rFonts w:ascii="Arial" w:hAnsi="Arial" w:cs="Arial"/>
-            <w:webHidden/>
-            <w:lang w:eastAsia="it-CH"/>
-          </w:rPr>
-          <w:t>26</w:t>
-        </w:r>
-        <w:r>
-          <w:rPr>
-            <w:rStyle w:val="Collegamentoipertestuale"/>
-            <w:rFonts w:ascii="Arial" w:hAnsi="Arial" w:cs="Arial"/>
-            <w:webHidden/>
-            <w:lang w:eastAsia="it-CH"/>
-          </w:rPr>
-          <w:fldChar w:fldCharType="end"/>
-        </w:r>
-      </w:hyperlink>
-    </w:p>
-    <w:p>
-      <w:pPr>
-        <w:pStyle w:val="Sommario2"/>
-        <w:tabs>
-          <w:tab w:val="right" w:leader="dot" w:pos="9055"/>
-        </w:tabs>
-        <w:rPr>
-          <w:rStyle w:val="Collegamentoipertestuale"/>
-          <w:rFonts w:ascii="Arial" w:hAnsi="Arial" w:cs="Arial"/>
-          <w:lang w:eastAsia="it-CH"/>
-        </w:rPr>
-      </w:pPr>
-      <w:hyperlink w:anchor="_Toc71295667" w:history="1">
-        <w:r>
-          <w:rPr>
-            <w:rStyle w:val="Collegamentoipertestuale"/>
-            <w:rFonts w:ascii="Arial" w:hAnsi="Arial" w:cs="Arial"/>
-            <w:noProof/>
-            <w:lang w:eastAsia="it-CH"/>
-          </w:rPr>
-          <w:t>Figura 11: Esempio di dati prima del parsing</w:t>
-        </w:r>
-        <w:r>
-          <w:rPr>
-            <w:rStyle w:val="Collegamentoipertestuale"/>
-            <w:rFonts w:ascii="Arial" w:hAnsi="Arial" w:cs="Arial"/>
-            <w:webHidden/>
-            <w:lang w:eastAsia="it-CH"/>
-          </w:rPr>
-          <w:tab/>
-        </w:r>
-        <w:r>
-          <w:rPr>
-            <w:rStyle w:val="Collegamentoipertestuale"/>
-            <w:rFonts w:ascii="Arial" w:hAnsi="Arial" w:cs="Arial"/>
-            <w:webHidden/>
-            <w:lang w:eastAsia="it-CH"/>
-          </w:rPr>
-          <w:fldChar w:fldCharType="begin"/>
-        </w:r>
-        <w:r>
-          <w:rPr>
-            <w:rStyle w:val="Collegamentoipertestuale"/>
-            <w:rFonts w:ascii="Arial" w:hAnsi="Arial" w:cs="Arial"/>
-            <w:webHidden/>
-            <w:lang w:eastAsia="it-CH"/>
-          </w:rPr>
-          <w:instrText xml:space="preserve"> PAGEREF _Toc71295667 \h </w:instrText>
-        </w:r>
-        <w:r>
-          <w:rPr>
-            <w:rStyle w:val="Collegamentoipertestuale"/>
-            <w:rFonts w:ascii="Arial" w:hAnsi="Arial" w:cs="Arial"/>
-            <w:webHidden/>
-            <w:lang w:eastAsia="it-CH"/>
-          </w:rPr>
-        </w:r>
-        <w:r>
-          <w:rPr>
-            <w:rStyle w:val="Collegamentoipertestuale"/>
-            <w:rFonts w:ascii="Arial" w:hAnsi="Arial" w:cs="Arial"/>
-            <w:webHidden/>
-            <w:lang w:eastAsia="it-CH"/>
-          </w:rPr>
-          <w:fldChar w:fldCharType="separate"/>
-        </w:r>
-        <w:r>
-          <w:rPr>
-            <w:rStyle w:val="Collegamentoipertestuale"/>
-            <w:rFonts w:ascii="Arial" w:hAnsi="Arial" w:cs="Arial"/>
-            <w:webHidden/>
-            <w:lang w:eastAsia="it-CH"/>
-          </w:rPr>
-          <w:t>27</w:t>
-        </w:r>
-        <w:r>
-          <w:rPr>
-            <w:rStyle w:val="Collegamentoipertestuale"/>
-            <w:rFonts w:ascii="Arial" w:hAnsi="Arial" w:cs="Arial"/>
-            <w:webHidden/>
-            <w:lang w:eastAsia="it-CH"/>
-          </w:rPr>
-          <w:fldChar w:fldCharType="end"/>
-        </w:r>
-      </w:hyperlink>
-    </w:p>
-    <w:p>
-      <w:pPr>
-        <w:pStyle w:val="Sommario2"/>
-        <w:tabs>
-          <w:tab w:val="right" w:leader="dot" w:pos="9055"/>
-        </w:tabs>
-        <w:rPr>
-          <w:rStyle w:val="Collegamentoipertestuale"/>
-          <w:rFonts w:ascii="Arial" w:hAnsi="Arial" w:cs="Arial"/>
-          <w:lang w:eastAsia="it-CH"/>
-        </w:rPr>
-      </w:pPr>
-      <w:hyperlink w:anchor="_Toc71295668" w:history="1">
-        <w:r>
-          <w:rPr>
-            <w:rStyle w:val="Collegamentoipertestuale"/>
-            <w:rFonts w:ascii="Arial" w:hAnsi="Arial" w:cs="Arial"/>
-            <w:noProof/>
-            <w:lang w:eastAsia="it-CH"/>
-          </w:rPr>
-          <w:t>Figura 12: Esempio di dati dopo il parsing</w:t>
-        </w:r>
-        <w:r>
-          <w:rPr>
-            <w:rStyle w:val="Collegamentoipertestuale"/>
-            <w:rFonts w:ascii="Arial" w:hAnsi="Arial" w:cs="Arial"/>
-            <w:webHidden/>
-            <w:lang w:eastAsia="it-CH"/>
-          </w:rPr>
-          <w:tab/>
-        </w:r>
-        <w:r>
-          <w:rPr>
-            <w:rStyle w:val="Collegamentoipertestuale"/>
-            <w:rFonts w:ascii="Arial" w:hAnsi="Arial" w:cs="Arial"/>
-            <w:webHidden/>
-            <w:lang w:eastAsia="it-CH"/>
-          </w:rPr>
-          <w:fldChar w:fldCharType="begin"/>
-        </w:r>
-        <w:r>
-          <w:rPr>
-            <w:rStyle w:val="Collegamentoipertestuale"/>
-            <w:rFonts w:ascii="Arial" w:hAnsi="Arial" w:cs="Arial"/>
-            <w:webHidden/>
-            <w:lang w:eastAsia="it-CH"/>
-          </w:rPr>
-          <w:instrText xml:space="preserve"> PAGEREF _Toc71295668 \h </w:instrText>
-        </w:r>
-        <w:r>
-          <w:rPr>
-            <w:rStyle w:val="Collegamentoipertestuale"/>
-            <w:rFonts w:ascii="Arial" w:hAnsi="Arial" w:cs="Arial"/>
-            <w:webHidden/>
-            <w:lang w:eastAsia="it-CH"/>
-          </w:rPr>
-        </w:r>
-        <w:r>
-          <w:rPr>
-            <w:rStyle w:val="Collegamentoipertestuale"/>
-            <w:rFonts w:ascii="Arial" w:hAnsi="Arial" w:cs="Arial"/>
-            <w:webHidden/>
-            <w:lang w:eastAsia="it-CH"/>
-          </w:rPr>
-          <w:fldChar w:fldCharType="separate"/>
-        </w:r>
-        <w:r>
-          <w:rPr>
-            <w:rStyle w:val="Collegamentoipertestuale"/>
-            <w:rFonts w:ascii="Arial" w:hAnsi="Arial" w:cs="Arial"/>
-            <w:webHidden/>
-            <w:lang w:eastAsia="it-CH"/>
-          </w:rPr>
-          <w:t>27</w:t>
-        </w:r>
-        <w:r>
-          <w:rPr>
-            <w:rStyle w:val="Collegamentoipertestuale"/>
-            <w:rFonts w:ascii="Arial" w:hAnsi="Arial" w:cs="Arial"/>
-            <w:webHidden/>
-            <w:lang w:eastAsia="it-CH"/>
-          </w:rPr>
-          <w:fldChar w:fldCharType="end"/>
-        </w:r>
-      </w:hyperlink>
-    </w:p>
-    <w:p>
-      <w:pPr>
-        <w:pStyle w:val="Sommario2"/>
-        <w:tabs>
-          <w:tab w:val="right" w:leader="dot" w:pos="9055"/>
-        </w:tabs>
-        <w:rPr>
-          <w:rStyle w:val="Collegamentoipertestuale"/>
-          <w:rFonts w:ascii="Arial" w:hAnsi="Arial" w:cs="Arial"/>
-          <w:lang w:eastAsia="it-CH"/>
-        </w:rPr>
-      </w:pPr>
-      <w:hyperlink w:anchor="_Toc71295669" w:history="1">
-        <w:r>
-          <w:rPr>
-            <w:rStyle w:val="Collegamentoipertestuale"/>
-            <w:rFonts w:ascii="Arial" w:hAnsi="Arial" w:cs="Arial"/>
-            <w:noProof/>
-            <w:lang w:eastAsia="it-CH"/>
-          </w:rPr>
-          <w:t>Figura 13: Organizzazione del lavoro</w:t>
-        </w:r>
-        <w:r>
-          <w:rPr>
-            <w:rStyle w:val="Collegamentoipertestuale"/>
-            <w:rFonts w:ascii="Arial" w:hAnsi="Arial" w:cs="Arial"/>
-            <w:webHidden/>
-            <w:lang w:eastAsia="it-CH"/>
-          </w:rPr>
-          <w:tab/>
-        </w:r>
-        <w:r>
-          <w:rPr>
-            <w:rStyle w:val="Collegamentoipertestuale"/>
-            <w:rFonts w:ascii="Arial" w:hAnsi="Arial" w:cs="Arial"/>
-            <w:webHidden/>
-            <w:lang w:eastAsia="it-CH"/>
-          </w:rPr>
-          <w:fldChar w:fldCharType="begin"/>
-        </w:r>
-        <w:r>
-          <w:rPr>
-            <w:rStyle w:val="Collegamentoipertestuale"/>
-            <w:rFonts w:ascii="Arial" w:hAnsi="Arial" w:cs="Arial"/>
-            <w:webHidden/>
-            <w:lang w:eastAsia="it-CH"/>
-          </w:rPr>
-          <w:instrText xml:space="preserve"> PAGEREF _Toc71295669 \h </w:instrText>
-        </w:r>
-        <w:r>
-          <w:rPr>
-            <w:rStyle w:val="Collegamentoipertestuale"/>
-            <w:rFonts w:ascii="Arial" w:hAnsi="Arial" w:cs="Arial"/>
-            <w:webHidden/>
-            <w:lang w:eastAsia="it-CH"/>
-          </w:rPr>
-        </w:r>
-        <w:r>
-          <w:rPr>
-            <w:rStyle w:val="Collegamentoipertestuale"/>
-            <w:rFonts w:ascii="Arial" w:hAnsi="Arial" w:cs="Arial"/>
-            <w:webHidden/>
-            <w:lang w:eastAsia="it-CH"/>
-          </w:rPr>
-          <w:fldChar w:fldCharType="separate"/>
-        </w:r>
-        <w:r>
-          <w:rPr>
-            <w:rStyle w:val="Collegamentoipertestuale"/>
-            <w:rFonts w:ascii="Arial" w:hAnsi="Arial" w:cs="Arial"/>
-            <w:webHidden/>
-            <w:lang w:eastAsia="it-CH"/>
-          </w:rPr>
-          <w:t>28</w:t>
-        </w:r>
-        <w:r>
-          <w:rPr>
-            <w:rStyle w:val="Collegamentoipertestuale"/>
-            <w:rFonts w:ascii="Arial" w:hAnsi="Arial" w:cs="Arial"/>
-            <w:webHidden/>
-            <w:lang w:eastAsia="it-CH"/>
-          </w:rPr>
-          <w:fldChar w:fldCharType="end"/>
-        </w:r>
-      </w:hyperlink>
-    </w:p>
-    <w:p>
-      <w:pPr>
-        <w:pStyle w:val="Sommario2"/>
-        <w:tabs>
-          <w:tab w:val="right" w:leader="dot" w:pos="9055"/>
-        </w:tabs>
-        <w:rPr>
-          <w:rStyle w:val="Collegamentoipertestuale"/>
-          <w:rFonts w:ascii="Arial" w:hAnsi="Arial" w:cs="Arial"/>
-          <w:lang w:eastAsia="it-CH"/>
-        </w:rPr>
-      </w:pPr>
-      <w:hyperlink w:anchor="_Toc71295670" w:history="1">
-        <w:r>
-          <w:rPr>
-            <w:rStyle w:val="Collegamentoipertestuale"/>
-            <w:rFonts w:ascii="Arial" w:hAnsi="Arial" w:cs="Arial"/>
-            <w:noProof/>
-            <w:lang w:eastAsia="it-CH"/>
-          </w:rPr>
-          <w:t>Figura 14: Sprint Board iterazione-05</w:t>
-        </w:r>
-        <w:r>
-          <w:rPr>
-            <w:rStyle w:val="Collegamentoipertestuale"/>
-            <w:rFonts w:ascii="Arial" w:hAnsi="Arial" w:cs="Arial"/>
-            <w:webHidden/>
-            <w:lang w:eastAsia="it-CH"/>
-          </w:rPr>
-          <w:tab/>
-        </w:r>
-        <w:r>
-          <w:rPr>
-            <w:rStyle w:val="Collegamentoipertestuale"/>
-            <w:rFonts w:ascii="Arial" w:hAnsi="Arial" w:cs="Arial"/>
-            <w:webHidden/>
-            <w:lang w:eastAsia="it-CH"/>
-          </w:rPr>
-          <w:fldChar w:fldCharType="begin"/>
-        </w:r>
-        <w:r>
-          <w:rPr>
-            <w:rStyle w:val="Collegamentoipertestuale"/>
-            <w:rFonts w:ascii="Arial" w:hAnsi="Arial" w:cs="Arial"/>
-            <w:webHidden/>
-            <w:lang w:eastAsia="it-CH"/>
-          </w:rPr>
-          <w:instrText xml:space="preserve"> PAGEREF _Toc71295670 \h </w:instrText>
-        </w:r>
-        <w:r>
-          <w:rPr>
-            <w:rStyle w:val="Collegamentoipertestuale"/>
-            <w:rFonts w:ascii="Arial" w:hAnsi="Arial" w:cs="Arial"/>
-            <w:webHidden/>
-            <w:lang w:eastAsia="it-CH"/>
-          </w:rPr>
-        </w:r>
-        <w:r>
-          <w:rPr>
-            <w:rStyle w:val="Collegamentoipertestuale"/>
-            <w:rFonts w:ascii="Arial" w:hAnsi="Arial" w:cs="Arial"/>
-            <w:webHidden/>
-            <w:lang w:eastAsia="it-CH"/>
-          </w:rPr>
-          <w:fldChar w:fldCharType="separate"/>
-        </w:r>
-        <w:r>
-          <w:rPr>
-            <w:rStyle w:val="Collegamentoipertestuale"/>
-            <w:rFonts w:ascii="Arial" w:hAnsi="Arial" w:cs="Arial"/>
-            <w:webHidden/>
-            <w:lang w:eastAsia="it-CH"/>
-          </w:rPr>
-          <w:t>29</w:t>
-        </w:r>
-        <w:r>
-          <w:rPr>
-            <w:rStyle w:val="Collegamentoipertestuale"/>
-            <w:rFonts w:ascii="Arial" w:hAnsi="Arial" w:cs="Arial"/>
-            <w:webHidden/>
-            <w:lang w:eastAsia="it-CH"/>
-          </w:rPr>
-          <w:fldChar w:fldCharType="end"/>
-        </w:r>
-      </w:hyperlink>
-    </w:p>
-    <w:p>
-      <w:pPr>
-        <w:pStyle w:val="Sommario2"/>
-        <w:tabs>
-          <w:tab w:val="right" w:leader="dot" w:pos="9055"/>
-        </w:tabs>
-        <w:rPr>
-          <w:color w:val="0000FF" w:themeColor="hyperlink"/>
-          <w:u w:val="single"/>
-        </w:rPr>
-      </w:pPr>
-      <w:r>
-        <w:rPr>
-          <w:rStyle w:val="Collegamentoipertestuale"/>
-          <w:rFonts w:ascii="Arial" w:hAnsi="Arial" w:cs="Arial"/>
-          <w:noProof/>
-          <w:lang w:eastAsia="it-CH"/>
-        </w:rPr>
-        <w:fldChar w:fldCharType="end"/>
-      </w:r>
       <w:r>
         <w:rPr>
           <w:b/>
@@ -5524,6 +4264,14 @@
           <w:szCs w:val="22"/>
         </w:rPr>
         <w:t xml:space="preserve">   • </w:t>
+      </w:r>
+      <w:r>
+        <w:rPr>
+          <w:rFonts w:ascii="Arial" w:hAnsi="Arial" w:cs="Arial"/>
+          <w:sz w:val="22"/>
+          <w:szCs w:val="22"/>
+        </w:rPr>
+        <w:t xml:space="preserve"> </w:t>
       </w:r>
     </w:p>
     <w:p>
@@ -6012,6 +4760,14 @@
           <w:szCs w:val="22"/>
         </w:rPr>
       </w:pPr>
+      <w:r>
+        <w:rPr>
+          <w:rFonts w:ascii="Arial" w:hAnsi="Arial" w:cs="Arial"/>
+          <w:sz w:val="22"/>
+          <w:szCs w:val="22"/>
+        </w:rPr>
+        <w:t xml:space="preserve">Il progetto in questione mira </w:t>
+      </w:r>
     </w:p>
     <w:p>
       <w:pPr>
@@ -6055,16 +4811,16 @@
           <w:i w:val="0"/>
           <w:iCs w:val="0"/>
         </w:rPr>
-        <w:t>Analisi dell</w:t>
-      </w:r>
+        <w:t>Analisi de</w:t>
+      </w:r>
+      <w:bookmarkEnd w:id="6"/>
       <w:r>
         <w:rPr>
           <w:i w:val="0"/>
           <w:iCs w:val="0"/>
         </w:rPr>
-        <w:t>e tecnologie</w:t>
-      </w:r>
-      <w:bookmarkEnd w:id="6"/>
+        <w:t>i dati</w:t>
+      </w:r>
     </w:p>
     <w:p/>
     <w:p>
@@ -6132,7 +4888,15 @@
           <w:sz w:val="22"/>
           <w:szCs w:val="22"/>
         </w:rPr>
-        <w:t xml:space="preserve">la struttura del dataset e operare in </w:t>
+        <w:t>la struttura del dataset e operare</w:t>
+      </w:r>
+      <w:r>
+        <w:rPr>
+          <w:rFonts w:ascii="Arial" w:hAnsi="Arial" w:cs="Arial"/>
+          <w:sz w:val="22"/>
+          <w:szCs w:val="22"/>
+        </w:rPr>
+        <w:t xml:space="preserve"> </w:t>
       </w:r>
       <w:r>
         <w:rPr>
@@ -6168,7 +4932,47 @@
           <w:sz w:val="22"/>
           <w:szCs w:val="22"/>
         </w:rPr>
-        <w:t>I dataset in questione riguardano i profili utente e i singoli tweet, la struttura dei due dataset differisce per alcuni campi, in particolare quello dedicato agli utenti è molto ricco di campi (ben 46), mentre quello dedicato agli utenti ne ha poco meno della metà (18).</w:t>
+        <w:t xml:space="preserve">I dataset in questione riguardano i profili utente e i singoli tweet, la struttura dei due </w:t>
+      </w:r>
+      <w:r>
+        <w:rPr>
+          <w:rFonts w:ascii="Arial" w:hAnsi="Arial" w:cs="Arial"/>
+          <w:sz w:val="22"/>
+          <w:szCs w:val="22"/>
+        </w:rPr>
+        <w:t>dataset è completamente differente</w:t>
+      </w:r>
+      <w:r>
+        <w:rPr>
+          <w:rFonts w:ascii="Arial" w:hAnsi="Arial" w:cs="Arial"/>
+          <w:sz w:val="22"/>
+          <w:szCs w:val="22"/>
+        </w:rPr>
+        <w:t xml:space="preserve">, in particolare quello dedicato agli utenti è molto ricco di </w:t>
+      </w:r>
+      <w:r>
+        <w:rPr>
+          <w:rFonts w:ascii="Arial" w:hAnsi="Arial" w:cs="Arial"/>
+          <w:sz w:val="22"/>
+          <w:szCs w:val="22"/>
+        </w:rPr>
+        <w:t xml:space="preserve">colonne </w:t>
+      </w:r>
+      <w:r>
+        <w:rPr>
+          <w:rFonts w:ascii="Arial" w:hAnsi="Arial" w:cs="Arial"/>
+          <w:sz w:val="22"/>
+          <w:szCs w:val="22"/>
+        </w:rPr>
+        <w:t>(ben 46), mentre quello dedicato agli utenti ne ha poco meno della metà (18)</w:t>
+      </w:r>
+      <w:r>
+        <w:rPr>
+          <w:rFonts w:ascii="Arial" w:hAnsi="Arial" w:cs="Arial"/>
+          <w:sz w:val="22"/>
+          <w:szCs w:val="22"/>
+        </w:rPr>
+        <w:t>.</w:t>
       </w:r>
     </w:p>
     <w:p>
@@ -6188,15 +4992,7 @@
           <w:sz w:val="22"/>
           <w:szCs w:val="22"/>
         </w:rPr>
-        <w:t>I dati da analizzare r</w:t>
-      </w:r>
-      <w:r>
-        <w:rPr>
-          <w:rFonts w:ascii="Arial" w:hAnsi="Arial" w:cs="Arial"/>
-          <w:sz w:val="22"/>
-          <w:szCs w:val="22"/>
-        </w:rPr>
-        <w:t>isultano eterogenei, sono presenti booleani, valori interi, oggetti e valori in virgola mobile, è quindi importante il processamento di tali per un corretto studio.</w:t>
+        <w:t>Questa differenza è data dal fatto che, per quanto riguarda i tweet, abbiamo a disposizione molte più informazioni rispetto a dei semplici profili utente.</w:t>
       </w:r>
     </w:p>
     <w:p>
@@ -6210,6 +5006,42 @@
           <w:szCs w:val="22"/>
         </w:rPr>
       </w:pPr>
+      <w:r>
+        <w:rPr>
+          <w:rFonts w:ascii="Arial" w:hAnsi="Arial" w:cs="Arial"/>
+          <w:sz w:val="22"/>
+          <w:szCs w:val="22"/>
+        </w:rPr>
+        <w:t>I dati da analizzare r</w:t>
+      </w:r>
+      <w:r>
+        <w:rPr>
+          <w:rFonts w:ascii="Arial" w:hAnsi="Arial" w:cs="Arial"/>
+          <w:sz w:val="22"/>
+          <w:szCs w:val="22"/>
+        </w:rPr>
+        <w:t>isultano eterogenei, sono presenti booleani, valori interi, oggetti e valori in virgola mobile, è quindi importante il processamento di tali per un corretto studio.</w:t>
+      </w:r>
+    </w:p>
+    <w:p>
+      <w:pPr>
+        <w:spacing w:line="240" w:lineRule="auto"/>
+        <w:rPr>
+          <w:rFonts w:ascii="Arial" w:hAnsi="Arial" w:cs="Arial"/>
+          <w:sz w:val="22"/>
+          <w:szCs w:val="22"/>
+          <w:lang w:val="en-US"/>
+        </w:rPr>
+      </w:pPr>
+      <w:r>
+        <w:rPr>
+          <w:rFonts w:ascii="Arial" w:hAnsi="Arial" w:cs="Arial"/>
+          <w:sz w:val="22"/>
+          <w:szCs w:val="22"/>
+          <w:lang w:val="en-US"/>
+        </w:rPr>
+        <w:br w:type="page"/>
+      </w:r>
     </w:p>
     <w:p>
       <w:pPr>
@@ -6220,8 +5052,19 @@
           <w:rFonts w:ascii="Arial" w:hAnsi="Arial" w:cs="Arial"/>
           <w:sz w:val="22"/>
           <w:szCs w:val="22"/>
-        </w:rPr>
-      </w:pPr>
+          <w:lang w:val="en-US"/>
+        </w:rPr>
+      </w:pPr>
+      <w:r>
+        <w:rPr>
+          <w:rFonts w:ascii="Arial" w:hAnsi="Arial" w:cs="Arial"/>
+          <w:sz w:val="22"/>
+          <w:szCs w:val="22"/>
+          <w:lang w:val="en-US"/>
+        </w:rPr>
+        <w:lastRenderedPageBreak/>
+        <w:t>Tweets</w:t>
+      </w:r>
     </w:p>
     <w:p>
       <w:pPr>
@@ -6238,34 +5081,12 @@
       <w:r>
         <w:rPr>
           <w:rFonts w:ascii="Arial" w:hAnsi="Arial" w:cs="Arial"/>
-          <w:sz w:val="22"/>
-          <w:szCs w:val="22"/>
-          <w:lang w:val="en-US"/>
-        </w:rPr>
-        <w:t>Tweets</w:t>
-      </w:r>
-    </w:p>
-    <w:p>
-      <w:pPr>
-        <w:spacing w:line="355" w:lineRule="auto"/>
-        <w:ind w:right="706"/>
-        <w:jc w:val="both"/>
-        <w:rPr>
-          <w:rFonts w:ascii="Arial" w:hAnsi="Arial" w:cs="Arial"/>
-          <w:sz w:val="22"/>
-          <w:szCs w:val="22"/>
-          <w:lang w:val="en-US"/>
-        </w:rPr>
-      </w:pPr>
-      <w:r>
-        <w:rPr>
-          <w:rFonts w:ascii="Arial" w:hAnsi="Arial" w:cs="Arial"/>
           <w:noProof/>
           <w:sz w:val="22"/>
           <w:szCs w:val="22"/>
         </w:rPr>
         <w:drawing>
-          <wp:anchor distT="0" distB="0" distL="114300" distR="114300" simplePos="0" relativeHeight="251664896" behindDoc="1" locked="0" layoutInCell="1" allowOverlap="1" wp14:anchorId="0F35B874" wp14:editId="254E80FD">
+          <wp:anchor distT="0" distB="0" distL="114300" distR="114300" simplePos="0" relativeHeight="251664896" behindDoc="1" locked="0" layoutInCell="1" allowOverlap="1" wp14:anchorId="0F35B874" wp14:editId="3657B122">
             <wp:simplePos x="0" y="0"/>
             <wp:positionH relativeFrom="column">
               <wp:posOffset>3101340</wp:posOffset>
@@ -6288,7 +5109,7 @@
                     <pic:cNvPicPr/>
                   </pic:nvPicPr>
                   <pic:blipFill>
-                    <a:blip r:embed="rId9"/>
+                    <a:blip r:embed="rId8"/>
                     <a:stretch>
                       <a:fillRect/>
                     </a:stretch>
@@ -6316,7 +5137,7 @@
           <w:szCs w:val="22"/>
         </w:rPr>
         <w:drawing>
-          <wp:anchor distT="0" distB="0" distL="114300" distR="114300" simplePos="0" relativeHeight="251666944" behindDoc="1" locked="0" layoutInCell="1" allowOverlap="1" wp14:anchorId="7849141E" wp14:editId="5B52D7AA">
+          <wp:anchor distT="0" distB="0" distL="114300" distR="114300" simplePos="0" relativeHeight="251666944" behindDoc="1" locked="0" layoutInCell="1" allowOverlap="1" wp14:anchorId="7849141E" wp14:editId="51372DA2">
             <wp:simplePos x="0" y="0"/>
             <wp:positionH relativeFrom="column">
               <wp:posOffset>-222885</wp:posOffset>
@@ -6325,9 +5146,280 @@
               <wp:posOffset>-2540</wp:posOffset>
             </wp:positionV>
             <wp:extent cx="3381847" cy="3353268"/>
-            <wp:effectExtent l="0" t="0" r="9525" b="0"/>
+            <wp:effectExtent l="0" t="0" r="0" b="0"/>
             <wp:wrapNone/>
             <wp:docPr id="1" name="Immagine 1"/>
+            <wp:cNvGraphicFramePr>
+              <a:graphicFrameLocks xmlns:a="http://schemas.openxmlformats.org/drawingml/2006/main" noChangeAspect="1"/>
+            </wp:cNvGraphicFramePr>
+            <a:graphic xmlns:a="http://schemas.openxmlformats.org/drawingml/2006/main">
+              <a:graphicData uri="http://schemas.openxmlformats.org/drawingml/2006/picture">
+                <pic:pic xmlns:pic="http://schemas.openxmlformats.org/drawingml/2006/picture">
+                  <pic:nvPicPr>
+                    <pic:cNvPr id="1" name=""/>
+                    <pic:cNvPicPr/>
+                  </pic:nvPicPr>
+                  <pic:blipFill>
+                    <a:blip r:embed="rId9"/>
+                    <a:stretch>
+                      <a:fillRect/>
+                    </a:stretch>
+                  </pic:blipFill>
+                  <pic:spPr>
+                    <a:xfrm>
+                      <a:off x="0" y="0"/>
+                      <a:ext cx="3381847" cy="3353268"/>
+                    </a:xfrm>
+                    <a:prstGeom prst="rect">
+                      <a:avLst/>
+                    </a:prstGeom>
+                  </pic:spPr>
+                </pic:pic>
+              </a:graphicData>
+            </a:graphic>
+            <wp14:sizeRelH relativeFrom="margin">
+              <wp14:pctWidth>0</wp14:pctWidth>
+            </wp14:sizeRelH>
+          </wp:anchor>
+        </w:drawing>
+      </w:r>
+      <w:r>
+        <w:rPr>
+          <w:rFonts w:ascii="Arial" w:hAnsi="Arial" w:cs="Arial"/>
+          <w:sz w:val="22"/>
+          <w:szCs w:val="22"/>
+          <w:lang w:val="en-US"/>
+        </w:rPr>
+        <w:t xml:space="preserve"> </w:t>
+      </w:r>
+    </w:p>
+    <w:p>
+      <w:pPr>
+        <w:spacing w:line="355" w:lineRule="auto"/>
+        <w:ind w:right="706"/>
+        <w:jc w:val="both"/>
+        <w:rPr>
+          <w:rFonts w:ascii="Arial" w:hAnsi="Arial" w:cs="Arial"/>
+          <w:sz w:val="22"/>
+          <w:szCs w:val="22"/>
+          <w:lang w:val="en-US"/>
+        </w:rPr>
+      </w:pPr>
+    </w:p>
+    <w:p>
+      <w:pPr>
+        <w:spacing w:line="355" w:lineRule="auto"/>
+        <w:ind w:right="706"/>
+        <w:jc w:val="both"/>
+        <w:rPr>
+          <w:rFonts w:ascii="Arial" w:hAnsi="Arial" w:cs="Arial"/>
+          <w:sz w:val="22"/>
+          <w:szCs w:val="22"/>
+          <w:lang w:val="en-US"/>
+        </w:rPr>
+      </w:pPr>
+    </w:p>
+    <w:p>
+      <w:pPr>
+        <w:spacing w:line="355" w:lineRule="auto"/>
+        <w:ind w:right="706"/>
+        <w:jc w:val="both"/>
+        <w:rPr>
+          <w:rFonts w:ascii="Arial" w:hAnsi="Arial" w:cs="Arial"/>
+          <w:sz w:val="22"/>
+          <w:szCs w:val="22"/>
+          <w:lang w:val="en-US"/>
+        </w:rPr>
+      </w:pPr>
+    </w:p>
+    <w:p>
+      <w:pPr>
+        <w:spacing w:line="355" w:lineRule="auto"/>
+        <w:ind w:right="706"/>
+        <w:jc w:val="both"/>
+        <w:rPr>
+          <w:rFonts w:ascii="Arial" w:hAnsi="Arial" w:cs="Arial"/>
+          <w:sz w:val="22"/>
+          <w:szCs w:val="22"/>
+          <w:lang w:val="en-US"/>
+        </w:rPr>
+      </w:pPr>
+    </w:p>
+    <w:p>
+      <w:pPr>
+        <w:spacing w:line="355" w:lineRule="auto"/>
+        <w:ind w:right="706"/>
+        <w:jc w:val="both"/>
+        <w:rPr>
+          <w:rFonts w:ascii="Arial" w:hAnsi="Arial" w:cs="Arial"/>
+          <w:sz w:val="22"/>
+          <w:szCs w:val="22"/>
+          <w:lang w:val="en-US"/>
+        </w:rPr>
+      </w:pPr>
+    </w:p>
+    <w:p>
+      <w:pPr>
+        <w:spacing w:line="355" w:lineRule="auto"/>
+        <w:ind w:right="706"/>
+        <w:jc w:val="both"/>
+        <w:rPr>
+          <w:rFonts w:ascii="Arial" w:hAnsi="Arial" w:cs="Arial"/>
+          <w:sz w:val="22"/>
+          <w:szCs w:val="22"/>
+          <w:lang w:val="en-US"/>
+        </w:rPr>
+      </w:pPr>
+    </w:p>
+    <w:p>
+      <w:pPr>
+        <w:spacing w:line="355" w:lineRule="auto"/>
+        <w:ind w:right="706"/>
+        <w:jc w:val="both"/>
+        <w:rPr>
+          <w:rFonts w:ascii="Arial" w:hAnsi="Arial" w:cs="Arial"/>
+          <w:sz w:val="22"/>
+          <w:szCs w:val="22"/>
+          <w:lang w:val="en-US"/>
+        </w:rPr>
+      </w:pPr>
+    </w:p>
+    <w:p>
+      <w:pPr>
+        <w:spacing w:line="355" w:lineRule="auto"/>
+        <w:ind w:right="706"/>
+        <w:jc w:val="both"/>
+        <w:rPr>
+          <w:rFonts w:ascii="Arial" w:hAnsi="Arial" w:cs="Arial"/>
+          <w:sz w:val="22"/>
+          <w:szCs w:val="22"/>
+          <w:lang w:val="en-US"/>
+        </w:rPr>
+      </w:pPr>
+    </w:p>
+    <w:p>
+      <w:pPr>
+        <w:spacing w:line="355" w:lineRule="auto"/>
+        <w:ind w:right="706"/>
+        <w:jc w:val="both"/>
+        <w:rPr>
+          <w:rFonts w:ascii="Arial" w:hAnsi="Arial" w:cs="Arial"/>
+          <w:sz w:val="22"/>
+          <w:szCs w:val="22"/>
+          <w:lang w:val="en-US"/>
+        </w:rPr>
+      </w:pPr>
+    </w:p>
+    <w:p>
+      <w:pPr>
+        <w:spacing w:line="355" w:lineRule="auto"/>
+        <w:ind w:right="706"/>
+        <w:jc w:val="both"/>
+        <w:rPr>
+          <w:rFonts w:ascii="Arial" w:hAnsi="Arial" w:cs="Arial"/>
+          <w:sz w:val="22"/>
+          <w:szCs w:val="22"/>
+          <w:lang w:val="en-US"/>
+        </w:rPr>
+      </w:pPr>
+    </w:p>
+    <w:p>
+      <w:pPr>
+        <w:spacing w:line="355" w:lineRule="auto"/>
+        <w:ind w:right="706"/>
+        <w:jc w:val="both"/>
+        <w:rPr>
+          <w:rFonts w:ascii="Arial" w:hAnsi="Arial" w:cs="Arial"/>
+          <w:sz w:val="22"/>
+          <w:szCs w:val="22"/>
+          <w:lang w:val="en-US"/>
+        </w:rPr>
+      </w:pPr>
+    </w:p>
+    <w:p>
+      <w:pPr>
+        <w:spacing w:line="355" w:lineRule="auto"/>
+        <w:ind w:right="706"/>
+        <w:jc w:val="both"/>
+        <w:rPr>
+          <w:rFonts w:ascii="Arial" w:hAnsi="Arial" w:cs="Arial"/>
+          <w:sz w:val="22"/>
+          <w:szCs w:val="22"/>
+          <w:lang w:val="en-US"/>
+        </w:rPr>
+      </w:pPr>
+    </w:p>
+    <w:p>
+      <w:pPr>
+        <w:spacing w:line="355" w:lineRule="auto"/>
+        <w:ind w:right="706"/>
+        <w:jc w:val="both"/>
+        <w:rPr>
+          <w:rFonts w:ascii="Arial" w:hAnsi="Arial" w:cs="Arial"/>
+          <w:sz w:val="22"/>
+          <w:szCs w:val="22"/>
+          <w:lang w:val="en-US"/>
+        </w:rPr>
+      </w:pPr>
+    </w:p>
+    <w:p>
+      <w:pPr>
+        <w:spacing w:line="355" w:lineRule="auto"/>
+        <w:ind w:right="706"/>
+        <w:jc w:val="both"/>
+        <w:rPr>
+          <w:rFonts w:ascii="Arial" w:hAnsi="Arial" w:cs="Arial"/>
+          <w:sz w:val="22"/>
+          <w:szCs w:val="22"/>
+          <w:lang w:val="en-US"/>
+        </w:rPr>
+      </w:pPr>
+    </w:p>
+    <w:p>
+      <w:pPr>
+        <w:spacing w:line="355" w:lineRule="auto"/>
+        <w:ind w:right="706"/>
+        <w:jc w:val="both"/>
+        <w:rPr>
+          <w:rFonts w:ascii="Arial" w:hAnsi="Arial" w:cs="Arial"/>
+          <w:sz w:val="22"/>
+          <w:szCs w:val="22"/>
+          <w:lang w:val="en-US"/>
+        </w:rPr>
+      </w:pPr>
+      <w:r>
+        <w:rPr>
+          <w:rFonts w:ascii="Arial" w:hAnsi="Arial" w:cs="Arial"/>
+          <w:sz w:val="22"/>
+          <w:szCs w:val="22"/>
+          <w:lang w:val="en-US"/>
+        </w:rPr>
+        <w:t>E users</w:t>
+      </w:r>
+    </w:p>
+    <w:p>
+      <w:pPr>
+        <w:spacing w:line="355" w:lineRule="auto"/>
+        <w:ind w:right="706"/>
+        <w:jc w:val="both"/>
+        <w:rPr>
+          <w:rFonts w:ascii="Arial" w:hAnsi="Arial" w:cs="Arial"/>
+          <w:sz w:val="22"/>
+          <w:szCs w:val="22"/>
+        </w:rPr>
+      </w:pPr>
+      <w:r>
+        <w:rPr>
+          <w:rFonts w:ascii="Arial" w:hAnsi="Arial" w:cs="Arial"/>
+          <w:noProof/>
+          <w:sz w:val="22"/>
+          <w:szCs w:val="22"/>
+        </w:rPr>
+        <w:drawing>
+          <wp:inline distT="0" distB="0" distL="0" distR="0" wp14:anchorId="41AFA0AE" wp14:editId="09B417D8">
+            <wp:extent cx="3038899" cy="2819794"/>
+            <wp:effectExtent l="0" t="0" r="0" b="0"/>
+            <wp:docPr id="21" name="Immagine 21"/>
             <wp:cNvGraphicFramePr>
               <a:graphicFrameLocks xmlns:a="http://schemas.openxmlformats.org/drawingml/2006/main" noChangeAspect="1"/>
             </wp:cNvGraphicFramePr>
@@ -6347,274 +5439,6 @@
                   <pic:spPr>
                     <a:xfrm>
                       <a:off x="0" y="0"/>
-                      <a:ext cx="3381847" cy="3353268"/>
-                    </a:xfrm>
-                    <a:prstGeom prst="rect">
-                      <a:avLst/>
-                    </a:prstGeom>
-                  </pic:spPr>
-                </pic:pic>
-              </a:graphicData>
-            </a:graphic>
-          </wp:anchor>
-        </w:drawing>
-      </w:r>
-      <w:r>
-        <w:rPr>
-          <w:rFonts w:ascii="Arial" w:hAnsi="Arial" w:cs="Arial"/>
-          <w:sz w:val="22"/>
-          <w:szCs w:val="22"/>
-          <w:lang w:val="en-US"/>
-        </w:rPr>
-        <w:t xml:space="preserve"> </w:t>
-      </w:r>
-    </w:p>
-    <w:p>
-      <w:pPr>
-        <w:spacing w:line="355" w:lineRule="auto"/>
-        <w:ind w:right="706"/>
-        <w:jc w:val="both"/>
-        <w:rPr>
-          <w:rFonts w:ascii="Arial" w:hAnsi="Arial" w:cs="Arial"/>
-          <w:sz w:val="22"/>
-          <w:szCs w:val="22"/>
-          <w:lang w:val="en-US"/>
-        </w:rPr>
-      </w:pPr>
-    </w:p>
-    <w:p>
-      <w:pPr>
-        <w:spacing w:line="355" w:lineRule="auto"/>
-        <w:ind w:right="706"/>
-        <w:jc w:val="both"/>
-        <w:rPr>
-          <w:rFonts w:ascii="Arial" w:hAnsi="Arial" w:cs="Arial"/>
-          <w:sz w:val="22"/>
-          <w:szCs w:val="22"/>
-          <w:lang w:val="en-US"/>
-        </w:rPr>
-      </w:pPr>
-    </w:p>
-    <w:p>
-      <w:pPr>
-        <w:spacing w:line="355" w:lineRule="auto"/>
-        <w:ind w:right="706"/>
-        <w:jc w:val="both"/>
-        <w:rPr>
-          <w:rFonts w:ascii="Arial" w:hAnsi="Arial" w:cs="Arial"/>
-          <w:sz w:val="22"/>
-          <w:szCs w:val="22"/>
-          <w:lang w:val="en-US"/>
-        </w:rPr>
-      </w:pPr>
-    </w:p>
-    <w:p>
-      <w:pPr>
-        <w:spacing w:line="355" w:lineRule="auto"/>
-        <w:ind w:right="706"/>
-        <w:jc w:val="both"/>
-        <w:rPr>
-          <w:rFonts w:ascii="Arial" w:hAnsi="Arial" w:cs="Arial"/>
-          <w:sz w:val="22"/>
-          <w:szCs w:val="22"/>
-          <w:lang w:val="en-US"/>
-        </w:rPr>
-      </w:pPr>
-    </w:p>
-    <w:p>
-      <w:pPr>
-        <w:spacing w:line="355" w:lineRule="auto"/>
-        <w:ind w:right="706"/>
-        <w:jc w:val="both"/>
-        <w:rPr>
-          <w:rFonts w:ascii="Arial" w:hAnsi="Arial" w:cs="Arial"/>
-          <w:sz w:val="22"/>
-          <w:szCs w:val="22"/>
-          <w:lang w:val="en-US"/>
-        </w:rPr>
-      </w:pPr>
-    </w:p>
-    <w:p>
-      <w:pPr>
-        <w:spacing w:line="355" w:lineRule="auto"/>
-        <w:ind w:right="706"/>
-        <w:jc w:val="both"/>
-        <w:rPr>
-          <w:rFonts w:ascii="Arial" w:hAnsi="Arial" w:cs="Arial"/>
-          <w:sz w:val="22"/>
-          <w:szCs w:val="22"/>
-          <w:lang w:val="en-US"/>
-        </w:rPr>
-      </w:pPr>
-    </w:p>
-    <w:p>
-      <w:pPr>
-        <w:spacing w:line="355" w:lineRule="auto"/>
-        <w:ind w:right="706"/>
-        <w:jc w:val="both"/>
-        <w:rPr>
-          <w:rFonts w:ascii="Arial" w:hAnsi="Arial" w:cs="Arial"/>
-          <w:sz w:val="22"/>
-          <w:szCs w:val="22"/>
-          <w:lang w:val="en-US"/>
-        </w:rPr>
-      </w:pPr>
-    </w:p>
-    <w:p>
-      <w:pPr>
-        <w:spacing w:line="355" w:lineRule="auto"/>
-        <w:ind w:right="706"/>
-        <w:jc w:val="both"/>
-        <w:rPr>
-          <w:rFonts w:ascii="Arial" w:hAnsi="Arial" w:cs="Arial"/>
-          <w:sz w:val="22"/>
-          <w:szCs w:val="22"/>
-          <w:lang w:val="en-US"/>
-        </w:rPr>
-      </w:pPr>
-    </w:p>
-    <w:p>
-      <w:pPr>
-        <w:spacing w:line="355" w:lineRule="auto"/>
-        <w:ind w:right="706"/>
-        <w:jc w:val="both"/>
-        <w:rPr>
-          <w:rFonts w:ascii="Arial" w:hAnsi="Arial" w:cs="Arial"/>
-          <w:sz w:val="22"/>
-          <w:szCs w:val="22"/>
-          <w:lang w:val="en-US"/>
-        </w:rPr>
-      </w:pPr>
-    </w:p>
-    <w:p>
-      <w:pPr>
-        <w:spacing w:line="355" w:lineRule="auto"/>
-        <w:ind w:right="706"/>
-        <w:jc w:val="both"/>
-        <w:rPr>
-          <w:rFonts w:ascii="Arial" w:hAnsi="Arial" w:cs="Arial"/>
-          <w:sz w:val="22"/>
-          <w:szCs w:val="22"/>
-          <w:lang w:val="en-US"/>
-        </w:rPr>
-      </w:pPr>
-    </w:p>
-    <w:p>
-      <w:pPr>
-        <w:spacing w:line="355" w:lineRule="auto"/>
-        <w:ind w:right="706"/>
-        <w:jc w:val="both"/>
-        <w:rPr>
-          <w:rFonts w:ascii="Arial" w:hAnsi="Arial" w:cs="Arial"/>
-          <w:sz w:val="22"/>
-          <w:szCs w:val="22"/>
-          <w:lang w:val="en-US"/>
-        </w:rPr>
-      </w:pPr>
-    </w:p>
-    <w:p>
-      <w:pPr>
-        <w:spacing w:line="355" w:lineRule="auto"/>
-        <w:ind w:right="706"/>
-        <w:jc w:val="both"/>
-        <w:rPr>
-          <w:rFonts w:ascii="Arial" w:hAnsi="Arial" w:cs="Arial"/>
-          <w:sz w:val="22"/>
-          <w:szCs w:val="22"/>
-          <w:lang w:val="en-US"/>
-        </w:rPr>
-      </w:pPr>
-    </w:p>
-    <w:p>
-      <w:pPr>
-        <w:spacing w:line="355" w:lineRule="auto"/>
-        <w:ind w:right="706"/>
-        <w:jc w:val="both"/>
-        <w:rPr>
-          <w:rFonts w:ascii="Arial" w:hAnsi="Arial" w:cs="Arial"/>
-          <w:sz w:val="22"/>
-          <w:szCs w:val="22"/>
-          <w:lang w:val="en-US"/>
-        </w:rPr>
-      </w:pPr>
-    </w:p>
-    <w:p>
-      <w:pPr>
-        <w:spacing w:line="355" w:lineRule="auto"/>
-        <w:ind w:right="706"/>
-        <w:jc w:val="both"/>
-        <w:rPr>
-          <w:rFonts w:ascii="Arial" w:hAnsi="Arial" w:cs="Arial"/>
-          <w:sz w:val="22"/>
-          <w:szCs w:val="22"/>
-          <w:lang w:val="en-US"/>
-        </w:rPr>
-      </w:pPr>
-    </w:p>
-    <w:p>
-      <w:pPr>
-        <w:spacing w:line="355" w:lineRule="auto"/>
-        <w:ind w:right="706"/>
-        <w:jc w:val="both"/>
-        <w:rPr>
-          <w:rFonts w:ascii="Arial" w:hAnsi="Arial" w:cs="Arial"/>
-          <w:sz w:val="22"/>
-          <w:szCs w:val="22"/>
-          <w:lang w:val="en-US"/>
-        </w:rPr>
-      </w:pPr>
-      <w:r>
-        <w:rPr>
-          <w:rFonts w:ascii="Arial" w:hAnsi="Arial" w:cs="Arial"/>
-          <w:sz w:val="22"/>
-          <w:szCs w:val="22"/>
-          <w:lang w:val="en-US"/>
-        </w:rPr>
-        <w:t>E users</w:t>
-      </w:r>
-    </w:p>
-    <w:p>
-      <w:pPr>
-        <w:spacing w:line="355" w:lineRule="auto"/>
-        <w:ind w:right="706"/>
-        <w:jc w:val="both"/>
-        <w:rPr>
-          <w:rFonts w:ascii="Arial" w:hAnsi="Arial" w:cs="Arial"/>
-          <w:sz w:val="22"/>
-          <w:szCs w:val="22"/>
-        </w:rPr>
-      </w:pPr>
-      <w:r>
-        <w:rPr>
-          <w:rFonts w:ascii="Arial" w:hAnsi="Arial" w:cs="Arial"/>
-          <w:noProof/>
-          <w:sz w:val="22"/>
-          <w:szCs w:val="22"/>
-        </w:rPr>
-        <w:drawing>
-          <wp:inline distT="0" distB="0" distL="0" distR="0" wp14:anchorId="41AFA0AE" wp14:editId="09B417D8">
-            <wp:extent cx="3038899" cy="2819794"/>
-            <wp:effectExtent l="0" t="0" r="0" b="0"/>
-            <wp:docPr id="21" name="Immagine 21"/>
-            <wp:cNvGraphicFramePr>
-              <a:graphicFrameLocks xmlns:a="http://schemas.openxmlformats.org/drawingml/2006/main" noChangeAspect="1"/>
-            </wp:cNvGraphicFramePr>
-            <a:graphic xmlns:a="http://schemas.openxmlformats.org/drawingml/2006/main">
-              <a:graphicData uri="http://schemas.openxmlformats.org/drawingml/2006/picture">
-                <pic:pic xmlns:pic="http://schemas.openxmlformats.org/drawingml/2006/picture">
-                  <pic:nvPicPr>
-                    <pic:cNvPr id="1" name=""/>
-                    <pic:cNvPicPr/>
-                  </pic:nvPicPr>
-                  <pic:blipFill>
-                    <a:blip r:embed="rId11"/>
-                    <a:stretch>
-                      <a:fillRect/>
-                    </a:stretch>
-                  </pic:blipFill>
-                  <pic:spPr>
-                    <a:xfrm>
-                      <a:off x="0" y="0"/>
                       <a:ext cx="3038899" cy="2819794"/>
                     </a:xfrm>
                     <a:prstGeom prst="rect">
@@ -6630,12 +5454,21 @@
     </w:p>
     <w:p>
       <w:pPr>
-        <w:rPr>
-          <w:rFonts w:ascii="Arial" w:hAnsi="Arial" w:cs="Arial"/>
-          <w:sz w:val="22"/>
-          <w:szCs w:val="22"/>
-        </w:rPr>
-      </w:pPr>
+        <w:spacing w:line="240" w:lineRule="auto"/>
+        <w:rPr>
+          <w:rFonts w:ascii="Arial" w:hAnsi="Arial" w:cs="Arial"/>
+          <w:sz w:val="22"/>
+          <w:szCs w:val="22"/>
+        </w:rPr>
+      </w:pPr>
+      <w:r>
+        <w:rPr>
+          <w:rFonts w:ascii="Arial" w:hAnsi="Arial" w:cs="Arial"/>
+          <w:sz w:val="22"/>
+          <w:szCs w:val="22"/>
+        </w:rPr>
+        <w:br w:type="page"/>
+      </w:r>
     </w:p>
     <w:p>
       <w:pPr>
@@ -6651,6 +5484,7 @@
           <w:i w:val="0"/>
           <w:iCs w:val="0"/>
         </w:rPr>
+        <w:lastRenderedPageBreak/>
         <w:t>1</w:t>
       </w:r>
       <w:r>
@@ -6851,30 +5685,6 @@
           <w:szCs w:val="22"/>
         </w:rPr>
       </w:pPr>
-      <w:r>
-        <w:rPr>
-          <w:rFonts w:ascii="Arial" w:hAnsi="Arial" w:cs="Arial"/>
-          <w:sz w:val="22"/>
-          <w:szCs w:val="22"/>
-        </w:rPr>
-        <w:t xml:space="preserve">Per quando riguarda i requisiti legati all’usabilità del sistema sviluppato possiamo identificare come utente finale </w:t>
-      </w:r>
-      <w:r>
-        <w:rPr>
-          <w:rFonts w:ascii="Arial" w:hAnsi="Arial" w:cs="Arial"/>
-          <w:sz w:val="22"/>
-          <w:szCs w:val="22"/>
-        </w:rPr>
-        <w:t>sia un’organizzazione che un singolo individuo. Infatti, essendo il progetto open source e completamente personalizzabile, è possibile implementarne funzionalità</w:t>
-      </w:r>
-      <w:r>
-        <w:rPr>
-          <w:rFonts w:ascii="Arial" w:hAnsi="Arial" w:cs="Arial"/>
-          <w:sz w:val="22"/>
-          <w:szCs w:val="22"/>
-        </w:rPr>
-        <w:t xml:space="preserve"> ad-hoc.</w:t>
-      </w:r>
     </w:p>
     <w:p>
       <w:pPr>
@@ -6914,18 +5724,6 @@
     </w:p>
     <w:p>
       <w:pPr>
-        <w:spacing w:line="355" w:lineRule="auto"/>
-        <w:ind w:right="706"/>
-        <w:jc w:val="both"/>
-        <w:rPr>
-          <w:rFonts w:ascii="Arial" w:hAnsi="Arial" w:cs="Arial"/>
-          <w:sz w:val="22"/>
-          <w:szCs w:val="22"/>
-        </w:rPr>
-      </w:pPr>
-    </w:p>
-    <w:p>
-      <w:pPr>
         <w:pStyle w:val="Titolo3"/>
         <w:rPr>
           <w:sz w:val="24"/>
@@ -6987,443 +5785,49 @@
     <w:p/>
     <w:p>
       <w:pPr>
-        <w:spacing w:line="355" w:lineRule="auto"/>
-        <w:ind w:right="706"/>
-        <w:jc w:val="both"/>
-        <w:rPr>
-          <w:rFonts w:ascii="Arial" w:hAnsi="Arial" w:cs="Arial"/>
-          <w:sz w:val="22"/>
-          <w:szCs w:val="22"/>
-        </w:rPr>
-      </w:pPr>
-      <w:r>
-        <w:rPr>
-          <w:rFonts w:ascii="Arial" w:hAnsi="Arial" w:cs="Arial"/>
-          <w:sz w:val="22"/>
-          <w:szCs w:val="22"/>
-        </w:rPr>
-        <w:t>Dal momento che i dati utilizzati dal LRS sono informazioni di studenti e docenti</w:t>
-      </w:r>
-      <w:r>
-        <w:rPr>
-          <w:rFonts w:ascii="Arial" w:hAnsi="Arial" w:cs="Arial"/>
-          <w:sz w:val="22"/>
-          <w:szCs w:val="22"/>
-        </w:rPr>
-        <w:t xml:space="preserve"> si è deciso di anonimizzare i dati sensibili, come il nome e il cognome di docenti e studenti. Questo ha portato ad avere delle informazioni aggregate utilizzabili ma totalmente </w:t>
-      </w:r>
-      <w:r>
-        <w:rPr>
-          <w:rFonts w:ascii="Arial" w:hAnsi="Arial" w:cs="Arial"/>
-          <w:sz w:val="22"/>
-          <w:szCs w:val="22"/>
-        </w:rPr>
-        <w:t>privacy-friendly</w:t>
-      </w:r>
-      <w:r>
-        <w:rPr>
-          <w:rFonts w:ascii="Arial" w:hAnsi="Arial" w:cs="Arial"/>
-          <w:sz w:val="22"/>
-          <w:szCs w:val="22"/>
-        </w:rPr>
-        <w:t>, come riportato nella Figura 2.</w:t>
-      </w:r>
-    </w:p>
-    <w:p>
-      <w:pPr>
-        <w:spacing w:line="355" w:lineRule="auto"/>
-        <w:ind w:right="706"/>
-        <w:jc w:val="both"/>
-        <w:rPr>
-          <w:rFonts w:ascii="Arial" w:hAnsi="Arial" w:cs="Arial"/>
-          <w:sz w:val="22"/>
-          <w:szCs w:val="22"/>
-        </w:rPr>
-      </w:pPr>
-      <w:r>
-        <w:rPr>
-          <w:rFonts w:ascii="Arial" w:hAnsi="Arial" w:cs="Arial"/>
-          <w:noProof/>
-          <w:sz w:val="22"/>
-          <w:szCs w:val="22"/>
-          <w:lang w:eastAsia="it-IT"/>
-        </w:rPr>
-        <w:drawing>
-          <wp:anchor distT="0" distB="0" distL="114300" distR="114300" simplePos="0" relativeHeight="251657216" behindDoc="1" locked="0" layoutInCell="1" allowOverlap="1" wp14:anchorId="694882B8" wp14:editId="7CF7B50A">
-            <wp:simplePos x="0" y="0"/>
-            <wp:positionH relativeFrom="column">
-              <wp:posOffset>1412875</wp:posOffset>
-            </wp:positionH>
-            <wp:positionV relativeFrom="paragraph">
-              <wp:posOffset>165660</wp:posOffset>
-            </wp:positionV>
-            <wp:extent cx="2932430" cy="2399665"/>
-            <wp:effectExtent l="0" t="0" r="1270" b="635"/>
-            <wp:wrapNone/>
-            <wp:docPr id="6" name="Immagine 6"/>
-            <wp:cNvGraphicFramePr>
-              <a:graphicFrameLocks xmlns:a="http://schemas.openxmlformats.org/drawingml/2006/main" noChangeAspect="1"/>
-            </wp:cNvGraphicFramePr>
-            <a:graphic xmlns:a="http://schemas.openxmlformats.org/drawingml/2006/main">
-              <a:graphicData uri="http://schemas.openxmlformats.org/drawingml/2006/picture">
-                <pic:pic xmlns:pic="http://schemas.openxmlformats.org/drawingml/2006/picture">
-                  <pic:nvPicPr>
-                    <pic:cNvPr id="1" name=""/>
-                    <pic:cNvPicPr/>
-                  </pic:nvPicPr>
-                  <pic:blipFill>
-                    <a:blip r:embed="rId12"/>
-                    <a:stretch>
-                      <a:fillRect/>
-                    </a:stretch>
-                  </pic:blipFill>
-                  <pic:spPr>
-                    <a:xfrm>
-                      <a:off x="0" y="0"/>
-                      <a:ext cx="2932430" cy="2399665"/>
-                    </a:xfrm>
-                    <a:prstGeom prst="rect">
-                      <a:avLst/>
-                    </a:prstGeom>
-                  </pic:spPr>
-                </pic:pic>
-              </a:graphicData>
-            </a:graphic>
-          </wp:anchor>
-        </w:drawing>
-      </w:r>
-    </w:p>
-    <w:p>
-      <w:pPr>
-        <w:keepNext/>
-        <w:spacing w:line="355" w:lineRule="auto"/>
-        <w:ind w:right="706"/>
-        <w:jc w:val="center"/>
-      </w:pPr>
-    </w:p>
-    <w:p/>
-    <w:p/>
-    <w:p/>
-    <w:p/>
-    <w:p/>
-    <w:p/>
-    <w:p>
-      <w:pPr>
-        <w:pStyle w:val="Didascalia"/>
-        <w:jc w:val="center"/>
-        <w:rPr>
-          <w:b w:val="0"/>
-          <w:bCs w:val="0"/>
-        </w:rPr>
-      </w:pPr>
-    </w:p>
-    <w:p>
-      <w:pPr>
-        <w:pStyle w:val="Didascalia"/>
-        <w:jc w:val="center"/>
-        <w:rPr>
-          <w:b w:val="0"/>
-          <w:bCs w:val="0"/>
-        </w:rPr>
-      </w:pPr>
-    </w:p>
-    <w:p>
-      <w:pPr>
-        <w:pStyle w:val="Didascalia"/>
-        <w:jc w:val="center"/>
-        <w:rPr>
-          <w:b w:val="0"/>
-          <w:bCs w:val="0"/>
-        </w:rPr>
-      </w:pPr>
-    </w:p>
-    <w:p>
-      <w:pPr>
-        <w:pStyle w:val="Didascalia"/>
-        <w:jc w:val="center"/>
-        <w:rPr>
-          <w:b w:val="0"/>
-          <w:bCs w:val="0"/>
-        </w:rPr>
-      </w:pPr>
-    </w:p>
-    <w:p>
-      <w:pPr>
-        <w:pStyle w:val="Didascalia"/>
-        <w:rPr>
-          <w:b w:val="0"/>
-          <w:bCs w:val="0"/>
-        </w:rPr>
-      </w:pPr>
-      <w:r>
-        <w:rPr>
-          <w:noProof/>
-        </w:rPr>
-        <mc:AlternateContent>
-          <mc:Choice Requires="wps">
-            <w:drawing>
-              <wp:anchor distT="0" distB="0" distL="114300" distR="114300" simplePos="0" relativeHeight="251659264" behindDoc="1" locked="0" layoutInCell="1" allowOverlap="1" wp14:anchorId="59BC98F7" wp14:editId="359E7505">
-                <wp:simplePos x="0" y="0"/>
-                <wp:positionH relativeFrom="column">
-                  <wp:posOffset>1185128</wp:posOffset>
-                </wp:positionH>
-                <wp:positionV relativeFrom="paragraph">
-                  <wp:posOffset>117475</wp:posOffset>
-                </wp:positionV>
-                <wp:extent cx="3957851" cy="635"/>
-                <wp:effectExtent l="0" t="0" r="5080" b="0"/>
-                <wp:wrapNone/>
-                <wp:docPr id="19" name="Casella di testo 19"/>
-                <wp:cNvGraphicFramePr/>
-                <a:graphic xmlns:a="http://schemas.openxmlformats.org/drawingml/2006/main">
-                  <a:graphicData uri="http://schemas.microsoft.com/office/word/2010/wordprocessingShape">
-                    <wps:wsp>
-                      <wps:cNvSpPr txBox="1"/>
-                      <wps:spPr>
-                        <a:xfrm>
-                          <a:off x="0" y="0"/>
-                          <a:ext cx="3957851" cy="635"/>
-                        </a:xfrm>
-                        <a:prstGeom prst="rect">
-                          <a:avLst/>
-                        </a:prstGeom>
-                        <a:solidFill>
-                          <a:prstClr val="white"/>
-                        </a:solidFill>
-                        <a:ln>
-                          <a:noFill/>
-                        </a:ln>
-                      </wps:spPr>
-                      <wps:txbx>
-                        <w:txbxContent>
-                          <w:p>
-                            <w:pPr>
-                              <w:pStyle w:val="Didascalia"/>
-                              <w:rPr>
-                                <w:rFonts w:ascii="Arial" w:hAnsi="Arial" w:cs="Arial"/>
-                                <w:b w:val="0"/>
-                                <w:bCs w:val="0"/>
-                                <w:noProof/>
-                              </w:rPr>
-                            </w:pPr>
-                            <w:bookmarkStart w:id="11" w:name="_Toc71295658"/>
-                            <w:r>
-                              <w:rPr>
-                                <w:rFonts w:ascii="Arial" w:hAnsi="Arial" w:cs="Arial"/>
-                                <w:b w:val="0"/>
-                                <w:bCs w:val="0"/>
-                              </w:rPr>
-                              <w:t xml:space="preserve">Figura </w:t>
-                            </w:r>
-                            <w:r>
-                              <w:rPr>
-                                <w:rFonts w:ascii="Arial" w:hAnsi="Arial" w:cs="Arial"/>
-                                <w:b w:val="0"/>
-                                <w:bCs w:val="0"/>
-                              </w:rPr>
-                              <w:fldChar w:fldCharType="begin"/>
-                            </w:r>
-                            <w:r>
-                              <w:rPr>
-                                <w:rFonts w:ascii="Arial" w:hAnsi="Arial" w:cs="Arial"/>
-                                <w:b w:val="0"/>
-                                <w:bCs w:val="0"/>
-                              </w:rPr>
-                              <w:instrText xml:space="preserve"> SEQ Figura \* ARABIC </w:instrText>
-                            </w:r>
-                            <w:r>
-                              <w:rPr>
-                                <w:rFonts w:ascii="Arial" w:hAnsi="Arial" w:cs="Arial"/>
-                                <w:b w:val="0"/>
-                                <w:bCs w:val="0"/>
-                              </w:rPr>
-                              <w:fldChar w:fldCharType="separate"/>
-                            </w:r>
-                            <w:r>
-                              <w:rPr>
-                                <w:rFonts w:ascii="Arial" w:hAnsi="Arial" w:cs="Arial"/>
-                                <w:b w:val="0"/>
-                                <w:bCs w:val="0"/>
-                                <w:noProof/>
-                              </w:rPr>
-                              <w:t>2</w:t>
-                            </w:r>
-                            <w:r>
-                              <w:rPr>
-                                <w:rFonts w:ascii="Arial" w:hAnsi="Arial" w:cs="Arial"/>
-                                <w:b w:val="0"/>
-                                <w:bCs w:val="0"/>
-                              </w:rPr>
-                              <w:fldChar w:fldCharType="end"/>
-                            </w:r>
-                            <w:r>
-                              <w:rPr>
-                                <w:rFonts w:ascii="Arial" w:hAnsi="Arial" w:cs="Arial"/>
-                                <w:b w:val="0"/>
-                                <w:bCs w:val="0"/>
-                              </w:rPr>
-                              <w:t>: Esempio di dati anonimizzati nel database di Moodle</w:t>
-                            </w:r>
-                            <w:bookmarkEnd w:id="11"/>
-                          </w:p>
-                        </w:txbxContent>
-                      </wps:txbx>
-                      <wps:bodyPr rot="0" spcFirstLastPara="0" vertOverflow="overflow" horzOverflow="overflow" vert="horz" wrap="square" lIns="0" tIns="0" rIns="0" bIns="0" numCol="1" spcCol="0" rtlCol="0" fromWordArt="0" anchor="t" anchorCtr="0" forceAA="0" compatLnSpc="1">
-                        <a:prstTxWarp prst="textNoShape">
-                          <a:avLst/>
-                        </a:prstTxWarp>
-                        <a:spAutoFit/>
-                      </wps:bodyPr>
-                    </wps:wsp>
-                  </a:graphicData>
-                </a:graphic>
-                <wp14:sizeRelH relativeFrom="margin">
-                  <wp14:pctWidth>0</wp14:pctWidth>
-                </wp14:sizeRelH>
-              </wp:anchor>
-            </w:drawing>
-          </mc:Choice>
-          <mc:Fallback>
-            <w:pict>
-              <v:shapetype w14:anchorId="59BC98F7" id="_x0000_t202" coordsize="21600,21600" o:spt="202" path="m,l,21600r21600,l21600,xe">
-                <v:stroke joinstyle="miter"/>
-                <v:path gradientshapeok="t" o:connecttype="rect"/>
-              </v:shapetype>
-              <v:shape id="Casella di testo 19" o:spid="_x0000_s1026" type="#_x0000_t202" style="position:absolute;margin-left:93.3pt;margin-top:9.25pt;width:311.65pt;height:.05pt;z-index:-251657216;visibility:visible;mso-wrap-style:square;mso-width-percent:0;mso-wrap-distance-left:9pt;mso-wrap-distance-top:0;mso-wrap-distance-right:9pt;mso-wrap-distance-bottom:0;mso-position-horizontal:absolute;mso-position-horizontal-relative:text;mso-position-vertical:absolute;mso-position-vertical-relative:text;mso-width-percent:0;mso-width-relative:margin;v-text-anchor:top" o:gfxdata="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" stroked="f">
-                <v:textbox style="mso-fit-shape-to-text:t" inset="0,0,0,0">
-                  <w:txbxContent>
-                    <w:p>
-                      <w:pPr>
-                        <w:pStyle w:val="Didascalia"/>
-                        <w:rPr>
-                          <w:rFonts w:ascii="Arial" w:hAnsi="Arial" w:cs="Arial"/>
-                          <w:b w:val="0"/>
-                          <w:bCs w:val="0"/>
-                          <w:noProof/>
-                        </w:rPr>
-                      </w:pPr>
-                      <w:bookmarkStart w:id="12" w:name="_Toc71295658"/>
-                      <w:r>
-                        <w:rPr>
-                          <w:rFonts w:ascii="Arial" w:hAnsi="Arial" w:cs="Arial"/>
-                          <w:b w:val="0"/>
-                          <w:bCs w:val="0"/>
-                        </w:rPr>
-                        <w:t xml:space="preserve">Figura </w:t>
-                      </w:r>
-                      <w:r>
-                        <w:rPr>
-                          <w:rFonts w:ascii="Arial" w:hAnsi="Arial" w:cs="Arial"/>
-                          <w:b w:val="0"/>
-                          <w:bCs w:val="0"/>
-                        </w:rPr>
-                        <w:fldChar w:fldCharType="begin"/>
-                      </w:r>
-                      <w:r>
-                        <w:rPr>
-                          <w:rFonts w:ascii="Arial" w:hAnsi="Arial" w:cs="Arial"/>
-                          <w:b w:val="0"/>
-                          <w:bCs w:val="0"/>
-                        </w:rPr>
-                        <w:instrText xml:space="preserve"> SEQ Figura \* ARABIC </w:instrText>
-                      </w:r>
-                      <w:r>
-                        <w:rPr>
-                          <w:rFonts w:ascii="Arial" w:hAnsi="Arial" w:cs="Arial"/>
-                          <w:b w:val="0"/>
-                          <w:bCs w:val="0"/>
-                        </w:rPr>
-                        <w:fldChar w:fldCharType="separate"/>
-                      </w:r>
-                      <w:r>
-                        <w:rPr>
-                          <w:rFonts w:ascii="Arial" w:hAnsi="Arial" w:cs="Arial"/>
-                          <w:b w:val="0"/>
-                          <w:bCs w:val="0"/>
-                          <w:noProof/>
-                        </w:rPr>
-                        <w:t>2</w:t>
-                      </w:r>
-                      <w:r>
-                        <w:rPr>
-                          <w:rFonts w:ascii="Arial" w:hAnsi="Arial" w:cs="Arial"/>
-                          <w:b w:val="0"/>
-                          <w:bCs w:val="0"/>
-                        </w:rPr>
-                        <w:fldChar w:fldCharType="end"/>
-                      </w:r>
-                      <w:r>
-                        <w:rPr>
-                          <w:rFonts w:ascii="Arial" w:hAnsi="Arial" w:cs="Arial"/>
-                          <w:b w:val="0"/>
-                          <w:bCs w:val="0"/>
-                        </w:rPr>
-                        <w:t>: Esempio di dati anonimizzati nel database di Moodle</w:t>
-                      </w:r>
-                      <w:bookmarkEnd w:id="12"/>
-                    </w:p>
-                  </w:txbxContent>
-                </v:textbox>
-              </v:shape>
-            </w:pict>
-          </mc:Fallback>
-        </mc:AlternateContent>
-      </w:r>
-    </w:p>
-    <w:p>
-      <w:pPr>
         <w:pStyle w:val="Titolo2"/>
         <w:rPr>
           <w:i w:val="0"/>
           <w:iCs w:val="0"/>
         </w:rPr>
       </w:pPr>
-    </w:p>
-    <w:p>
-      <w:pPr>
-        <w:pStyle w:val="Titolo2"/>
+      <w:bookmarkStart w:id="11" w:name="_Toc71295627"/>
+      <w:r>
         <w:rPr>
           <w:i w:val="0"/>
           <w:iCs w:val="0"/>
         </w:rPr>
-      </w:pPr>
-      <w:bookmarkStart w:id="13" w:name="_Toc71295627"/>
+        <w:t>1</w:t>
+      </w:r>
       <w:r>
         <w:rPr>
           <w:i w:val="0"/>
           <w:iCs w:val="0"/>
         </w:rPr>
-        <w:t>1</w:t>
+        <w:t>.</w:t>
       </w:r>
       <w:r>
         <w:rPr>
           <w:i w:val="0"/>
           <w:iCs w:val="0"/>
         </w:rPr>
-        <w:t>.</w:t>
+        <w:t>5</w:t>
       </w:r>
       <w:r>
         <w:rPr>
           <w:i w:val="0"/>
           <w:iCs w:val="0"/>
         </w:rPr>
-        <w:t>5</w:t>
+        <w:t xml:space="preserve"> </w:t>
       </w:r>
       <w:r>
         <w:rPr>
           <w:i w:val="0"/>
           <w:iCs w:val="0"/>
         </w:rPr>
-        <w:t xml:space="preserve"> </w:t>
-      </w:r>
-      <w:r>
-        <w:rPr>
-          <w:i w:val="0"/>
-          <w:iCs w:val="0"/>
-        </w:rPr>
         <w:t>Obiettivi</w:t>
       </w:r>
-      <w:bookmarkEnd w:id="13"/>
+      <w:bookmarkEnd w:id="11"/>
       <w:r>
         <w:rPr>
           <w:i w:val="0"/>
@@ -7596,8 +6000,9 @@
           <w:szCs w:val="20"/>
         </w:rPr>
       </w:pPr>
-      <w:bookmarkStart w:id="14" w:name="_Toc71295628"/>
-      <w:r>
+      <w:bookmarkStart w:id="12" w:name="_Toc71295628"/>
+      <w:r>
+        <w:lastRenderedPageBreak/>
         <w:t>2</w:t>
       </w:r>
       <w:r>
@@ -7609,7 +6014,7 @@
       <w:r>
         <w:t xml:space="preserve"> delle Soluzioni</w:t>
       </w:r>
-      <w:bookmarkEnd w:id="14"/>
+      <w:bookmarkEnd w:id="12"/>
     </w:p>
     <w:p>
       <w:pPr>
@@ -7639,7 +6044,7 @@
           <w:lang w:eastAsia="it-CH"/>
         </w:rPr>
       </w:pPr>
-      <w:bookmarkStart w:id="15" w:name="_Toc71295633"/>
+      <w:bookmarkStart w:id="13" w:name="_Toc71295633"/>
       <w:r>
         <w:rPr>
           <w:i w:val="0"/>
@@ -7696,7 +6101,7 @@
         </w:rPr>
         <w:t>e linguaggi</w:t>
       </w:r>
-      <w:bookmarkEnd w:id="15"/>
+      <w:bookmarkEnd w:id="13"/>
     </w:p>
     <w:p>
       <w:pPr>
@@ -7791,7 +6196,7 @@
           <w:lang w:eastAsia="it-CH"/>
         </w:rPr>
       </w:pPr>
-      <w:bookmarkStart w:id="16" w:name="_Toc71295634"/>
+      <w:bookmarkStart w:id="14" w:name="_Toc71295634"/>
       <w:r>
         <w:rPr>
           <w:sz w:val="24"/>
@@ -7848,7 +6253,7 @@
         </w:rPr>
         <w:t>Python</w:t>
       </w:r>
-      <w:bookmarkEnd w:id="16"/>
+      <w:bookmarkEnd w:id="14"/>
     </w:p>
     <w:p>
       <w:pPr>
@@ -8036,7 +6441,7 @@
           <w:szCs w:val="24"/>
         </w:rPr>
       </w:pPr>
-      <w:bookmarkStart w:id="17" w:name="_Toc71295635"/>
+      <w:bookmarkStart w:id="15" w:name="_Toc71295635"/>
       <w:r>
         <w:rPr>
           <w:sz w:val="24"/>
@@ -8065,7 +6470,7 @@
         </w:rPr>
         <w:t>.2 MariaDB</w:t>
       </w:r>
-      <w:bookmarkEnd w:id="17"/>
+      <w:bookmarkEnd w:id="15"/>
     </w:p>
     <w:p>
       <w:pPr>
@@ -8116,7 +6521,6 @@
           <w:sz w:val="22"/>
           <w:szCs w:val="22"/>
         </w:rPr>
-        <w:lastRenderedPageBreak/>
         <w:t>L’esigenza dell’utilizzo di tale database è data dal momento che è stato utilizzato un database di Moodle di prova, basato su MariaDB, che conteneva dati anonimizzati di prova</w:t>
       </w:r>
       <w:r>
@@ -8203,7 +6607,7 @@
           <w:lang w:eastAsia="it-CH"/>
         </w:rPr>
       </w:pPr>
-      <w:bookmarkStart w:id="18" w:name="_Toc71295638"/>
+      <w:bookmarkStart w:id="16" w:name="_Toc71295638"/>
       <w:r>
         <w:rPr>
           <w:i w:val="0"/>
@@ -8236,7 +6640,7 @@
         </w:rPr>
         <w:t xml:space="preserve"> Strumenti utilizzati</w:t>
       </w:r>
-      <w:bookmarkEnd w:id="18"/>
+      <w:bookmarkEnd w:id="16"/>
     </w:p>
     <w:p>
       <w:pPr>
@@ -8307,7 +6711,7 @@
           <w:lang w:eastAsia="it-CH"/>
         </w:rPr>
       </w:pPr>
-      <w:bookmarkStart w:id="19" w:name="_Toc71295639"/>
+      <w:bookmarkStart w:id="17" w:name="_Toc71295639"/>
       <w:r>
         <w:rPr>
           <w:sz w:val="24"/>
@@ -8364,7 +6768,7 @@
         </w:rPr>
         <w:t>VMware</w:t>
       </w:r>
-      <w:bookmarkEnd w:id="19"/>
+      <w:bookmarkEnd w:id="17"/>
     </w:p>
     <w:p>
       <w:pPr>
@@ -8449,7 +6853,7 @@
           <w:lang w:eastAsia="it-CH"/>
         </w:rPr>
       </w:pPr>
-      <w:bookmarkStart w:id="20" w:name="_Toc71295640"/>
+      <w:bookmarkStart w:id="18" w:name="_Toc71295640"/>
       <w:r>
         <w:rPr>
           <w:sz w:val="24"/>
@@ -8498,7 +6902,7 @@
         </w:rPr>
         <w:t xml:space="preserve"> PuTTY</w:t>
       </w:r>
-      <w:bookmarkEnd w:id="20"/>
+      <w:bookmarkEnd w:id="18"/>
     </w:p>
     <w:p>
       <w:pPr>
@@ -8552,14 +6956,14 @@
       <w:pPr>
         <w:pStyle w:val="Titolo1"/>
       </w:pPr>
-      <w:bookmarkStart w:id="21" w:name="_Toc71295641"/>
+      <w:bookmarkStart w:id="19" w:name="_Toc71295641"/>
       <w:r>
         <w:t>3</w:t>
       </w:r>
       <w:r>
         <w:t xml:space="preserve"> </w:t>
       </w:r>
-      <w:bookmarkEnd w:id="21"/>
+      <w:bookmarkEnd w:id="19"/>
       <w:r>
         <w:t>Implementazione</w:t>
       </w:r>
@@ -8575,7 +6979,7 @@
           <w:lang w:eastAsia="it-CH"/>
         </w:rPr>
       </w:pPr>
-      <w:bookmarkStart w:id="22" w:name="_Toc71295643"/>
+      <w:bookmarkStart w:id="20" w:name="_Toc71295643"/>
       <w:r>
         <w:rPr>
           <w:sz w:val="24"/>
@@ -8592,140 +6996,47 @@
         </w:rPr>
         <w:t xml:space="preserve">.1.1 </w:t>
       </w:r>
+      <w:bookmarkEnd w:id="20"/>
       <w:r>
         <w:rPr>
           <w:sz w:val="24"/>
           <w:szCs w:val="24"/>
           <w:lang w:eastAsia="it-CH"/>
         </w:rPr>
-        <w:t>P</w:t>
-      </w:r>
-      <w:r>
-        <w:rPr>
-          <w:sz w:val="24"/>
-          <w:szCs w:val="24"/>
-          <w:lang w:eastAsia="it-CH"/>
-        </w:rPr>
-        <w:t xml:space="preserve">roblemi di </w:t>
+        <w:t>Limitazioni hardware</w:t>
+      </w:r>
+    </w:p>
+    <w:p>
+      <w:pPr>
+        <w:pStyle w:val="Titolo1"/>
+      </w:pPr>
+      <w:bookmarkStart w:id="21" w:name="_Toc71295646"/>
+      <w:r>
+        <w:t>4</w:t>
+      </w:r>
+      <w:r>
+        <w:t xml:space="preserve"> </w:t>
+      </w:r>
+      <w:r>
+        <w:t>Operazioni su</w:t>
+      </w:r>
+      <w:r>
+        <w:t>i dati</w:t>
+      </w:r>
+      <w:bookmarkEnd w:id="21"/>
+    </w:p>
+    <w:p>
+      <w:pPr>
+        <w:pStyle w:val="Titolo1"/>
+      </w:pPr>
+      <w:bookmarkStart w:id="22" w:name="_Toc71295650"/>
+      <w:r>
+        <w:t>5</w:t>
+      </w:r>
+      <w:r>
+        <w:t xml:space="preserve"> Piani di lavoro</w:t>
       </w:r>
       <w:bookmarkEnd w:id="22"/>
-      <w:r>
-        <w:rPr>
-          <w:sz w:val="24"/>
-          <w:szCs w:val="24"/>
-          <w:lang w:eastAsia="it-CH"/>
-        </w:rPr>
-        <w:t>prestazioni</w:t>
-      </w:r>
-    </w:p>
-    <w:p>
-      <w:pPr>
-        <w:rPr>
-          <w:rFonts w:ascii="Arial" w:hAnsi="Arial" w:cs="Arial"/>
-          <w:sz w:val="22"/>
-          <w:szCs w:val="22"/>
-          <w:lang w:eastAsia="it-CH"/>
-        </w:rPr>
-      </w:pPr>
-    </w:p>
-    <w:p>
-      <w:pPr>
-        <w:pStyle w:val="Titolo3"/>
-        <w:rPr>
-          <w:sz w:val="24"/>
-          <w:szCs w:val="24"/>
-          <w:lang w:eastAsia="it-CH"/>
-        </w:rPr>
-      </w:pPr>
-      <w:r>
-        <w:rPr>
-          <w:sz w:val="24"/>
-          <w:szCs w:val="24"/>
-          <w:lang w:eastAsia="it-CH"/>
-        </w:rPr>
-        <w:lastRenderedPageBreak/>
-        <w:t>3</w:t>
-      </w:r>
-      <w:r>
-        <w:rPr>
-          <w:sz w:val="24"/>
-          <w:szCs w:val="24"/>
-          <w:lang w:eastAsia="it-CH"/>
-        </w:rPr>
-        <w:t>.1.</w:t>
-      </w:r>
-      <w:r>
-        <w:rPr>
-          <w:sz w:val="24"/>
-          <w:szCs w:val="24"/>
-          <w:lang w:eastAsia="it-CH"/>
-        </w:rPr>
-        <w:t>2</w:t>
-      </w:r>
-      <w:r>
-        <w:rPr>
-          <w:sz w:val="24"/>
-          <w:szCs w:val="24"/>
-          <w:lang w:eastAsia="it-CH"/>
-        </w:rPr>
-        <w:t xml:space="preserve"> </w:t>
-      </w:r>
-      <w:r>
-        <w:rPr>
-          <w:sz w:val="24"/>
-          <w:szCs w:val="24"/>
-          <w:lang w:eastAsia="it-CH"/>
-        </w:rPr>
-        <w:t>P</w:t>
-      </w:r>
-      <w:r>
-        <w:rPr>
-          <w:sz w:val="24"/>
-          <w:szCs w:val="24"/>
-          <w:lang w:eastAsia="it-CH"/>
-        </w:rPr>
-        <w:t xml:space="preserve">roblemi di </w:t>
-      </w:r>
-      <w:r>
-        <w:rPr>
-          <w:sz w:val="24"/>
-          <w:szCs w:val="24"/>
-          <w:lang w:eastAsia="it-CH"/>
-        </w:rPr>
-        <w:t>archiviazione</w:t>
-      </w:r>
-    </w:p>
-    <w:p>
-      <w:pPr>
-        <w:pStyle w:val="Titolo1"/>
-      </w:pPr>
-      <w:bookmarkStart w:id="23" w:name="_Toc71295646"/>
-      <w:r>
-        <w:t>4</w:t>
-      </w:r>
-      <w:r>
-        <w:t xml:space="preserve"> </w:t>
-      </w:r>
-      <w:r>
-        <w:t>Operazioni su</w:t>
-      </w:r>
-      <w:r>
-        <w:t>i dati</w:t>
-      </w:r>
-      <w:bookmarkEnd w:id="23"/>
-    </w:p>
-    <w:p>
-      <w:pPr>
-        <w:pStyle w:val="Titolo1"/>
-      </w:pPr>
-      <w:bookmarkStart w:id="24" w:name="_Toc71295650"/>
-      <w:r>
-        <w:t>5</w:t>
-      </w:r>
-      <w:r>
-        <w:t xml:space="preserve"> Piani di lavoro</w:t>
-      </w:r>
-      <w:bookmarkEnd w:id="24"/>
     </w:p>
     <w:p>
       <w:pPr>
@@ -8752,7 +7063,7 @@
           <w:lang w:eastAsia="it-CH"/>
         </w:rPr>
       </w:pPr>
-      <w:bookmarkStart w:id="25" w:name="_Toc71295651"/>
+      <w:bookmarkStart w:id="23" w:name="_Toc71295651"/>
       <w:r>
         <w:rPr>
           <w:i w:val="0"/>
@@ -8769,7 +7080,7 @@
         </w:rPr>
         <w:t>.1 Piattaforma SCM</w:t>
       </w:r>
-      <w:bookmarkEnd w:id="25"/>
+      <w:bookmarkEnd w:id="23"/>
     </w:p>
     <w:p>
       <w:pPr>
@@ -8876,6 +7187,7 @@
           <w:sz w:val="22"/>
           <w:szCs w:val="22"/>
         </w:rPr>
+        <w:lastRenderedPageBreak/>
         <w:t>Sono stati effettuati sette Sprint, d</w:t>
       </w:r>
       <w:r>
@@ -8910,135 +7222,6 @@
         <w:keepNext/>
         <w:jc w:val="center"/>
       </w:pPr>
-      <w:r>
-        <w:rPr>
-          <w:rFonts w:ascii="Arial" w:hAnsi="Arial" w:cs="Arial"/>
-          <w:noProof/>
-          <w:sz w:val="22"/>
-          <w:szCs w:val="22"/>
-          <w:lang w:eastAsia="it-IT"/>
-        </w:rPr>
-        <w:drawing>
-          <wp:inline distT="0" distB="0" distL="0" distR="0" wp14:anchorId="03AC7ADB" wp14:editId="08C420F9">
-            <wp:extent cx="5044409" cy="2767330"/>
-            <wp:effectExtent l="76200" t="95250" r="80645" b="90170"/>
-            <wp:docPr id="17" name="Immagine 17"/>
-            <wp:cNvGraphicFramePr>
-              <a:graphicFrameLocks xmlns:a="http://schemas.openxmlformats.org/drawingml/2006/main" noChangeAspect="1"/>
-            </wp:cNvGraphicFramePr>
-            <a:graphic xmlns:a="http://schemas.openxmlformats.org/drawingml/2006/main">
-              <a:graphicData uri="http://schemas.openxmlformats.org/drawingml/2006/picture">
-                <pic:pic xmlns:pic="http://schemas.openxmlformats.org/drawingml/2006/picture">
-                  <pic:nvPicPr>
-                    <pic:cNvPr id="1" name=""/>
-                    <pic:cNvPicPr/>
-                  </pic:nvPicPr>
-                  <pic:blipFill>
-                    <a:blip r:embed="rId13"/>
-                    <a:stretch>
-                      <a:fillRect/>
-                    </a:stretch>
-                  </pic:blipFill>
-                  <pic:spPr>
-                    <a:xfrm>
-                      <a:off x="0" y="0"/>
-                      <a:ext cx="5048851" cy="2769767"/>
-                    </a:xfrm>
-                    <a:prstGeom prst="rect">
-                      <a:avLst/>
-                    </a:prstGeom>
-                    <a:ln>
-                      <a:solidFill>
-                        <a:schemeClr val="tx1"/>
-                      </a:solidFill>
-                    </a:ln>
-                    <a:effectLst>
-                      <a:glow rad="63500">
-                        <a:schemeClr val="tx1">
-                          <a:alpha val="40000"/>
-                        </a:schemeClr>
-                      </a:glow>
-                    </a:effectLst>
-                  </pic:spPr>
-                </pic:pic>
-              </a:graphicData>
-            </a:graphic>
-          </wp:inline>
-        </w:drawing>
-      </w:r>
-    </w:p>
-    <w:p>
-      <w:pPr>
-        <w:pStyle w:val="Didascalia"/>
-        <w:jc w:val="center"/>
-        <w:rPr>
-          <w:rFonts w:ascii="Arial" w:hAnsi="Arial" w:cs="Arial"/>
-          <w:b w:val="0"/>
-          <w:bCs w:val="0"/>
-          <w:sz w:val="22"/>
-          <w:szCs w:val="22"/>
-          <w:lang w:eastAsia="it-CH"/>
-        </w:rPr>
-      </w:pPr>
-      <w:bookmarkStart w:id="26" w:name="_Toc71295669"/>
-      <w:r>
-        <w:rPr>
-          <w:rFonts w:ascii="Arial" w:hAnsi="Arial" w:cs="Arial"/>
-          <w:b w:val="0"/>
-          <w:bCs w:val="0"/>
-        </w:rPr>
-        <w:t xml:space="preserve">Figura </w:t>
-      </w:r>
-      <w:r>
-        <w:rPr>
-          <w:rFonts w:ascii="Arial" w:hAnsi="Arial" w:cs="Arial"/>
-          <w:b w:val="0"/>
-          <w:bCs w:val="0"/>
-        </w:rPr>
-        <w:fldChar w:fldCharType="begin"/>
-      </w:r>
-      <w:r>
-        <w:rPr>
-          <w:rFonts w:ascii="Arial" w:hAnsi="Arial" w:cs="Arial"/>
-          <w:b w:val="0"/>
-          <w:bCs w:val="0"/>
-        </w:rPr>
-        <w:instrText xml:space="preserve"> SEQ Figura \* ARABIC </w:instrText>
-      </w:r>
-      <w:r>
-        <w:rPr>
-          <w:rFonts w:ascii="Arial" w:hAnsi="Arial" w:cs="Arial"/>
-          <w:b w:val="0"/>
-          <w:bCs w:val="0"/>
-        </w:rPr>
-        <w:fldChar w:fldCharType="separate"/>
-      </w:r>
-      <w:r>
-        <w:rPr>
-          <w:rFonts w:ascii="Arial" w:hAnsi="Arial" w:cs="Arial"/>
-          <w:b w:val="0"/>
-          <w:bCs w:val="0"/>
-          <w:noProof/>
-        </w:rPr>
-        <w:t>13</w:t>
-      </w:r>
-      <w:r>
-        <w:rPr>
-          <w:rFonts w:ascii="Arial" w:hAnsi="Arial" w:cs="Arial"/>
-          <w:b w:val="0"/>
-          <w:bCs w:val="0"/>
-        </w:rPr>
-        <w:fldChar w:fldCharType="end"/>
-      </w:r>
-      <w:r>
-        <w:rPr>
-          <w:rFonts w:ascii="Arial" w:hAnsi="Arial" w:cs="Arial"/>
-          <w:b w:val="0"/>
-          <w:bCs w:val="0"/>
-        </w:rPr>
-        <w:t>: Organizzazione del lavoro</w:t>
-      </w:r>
-      <w:bookmarkEnd w:id="26"/>
     </w:p>
     <w:p>
       <w:pPr>
@@ -9061,7 +7244,7 @@
           <w:lang w:eastAsia="it-CH"/>
         </w:rPr>
       </w:pPr>
-      <w:bookmarkStart w:id="27" w:name="_Toc71295652"/>
+      <w:bookmarkStart w:id="24" w:name="_Toc71295652"/>
       <w:r>
         <w:rPr>
           <w:i w:val="0"/>
@@ -9094,7 +7277,7 @@
         </w:rPr>
         <w:t>Repository</w:t>
       </w:r>
-      <w:bookmarkEnd w:id="27"/>
+      <w:bookmarkEnd w:id="24"/>
     </w:p>
     <w:p>
       <w:pPr>
@@ -9205,7 +7388,6 @@
           <w:sz w:val="22"/>
           <w:szCs w:val="22"/>
         </w:rPr>
-        <w:lastRenderedPageBreak/>
         <w:t>Le attività hanno avuto una cadenza settimanale e bisettimanale in funzione del lavoro svolto e delle Issues aperte non ancora svolte.</w:t>
       </w:r>
     </w:p>
@@ -9280,7 +7462,7 @@
                     <pic:cNvPicPr/>
                   </pic:nvPicPr>
                   <pic:blipFill>
-                    <a:blip r:embed="rId14"/>
+                    <a:blip r:embed="rId11"/>
                     <a:stretch>
                       <a:fillRect/>
                     </a:stretch>
@@ -9325,7 +7507,7 @@
           <w:szCs w:val="24"/>
         </w:rPr>
       </w:pPr>
-      <w:bookmarkStart w:id="28" w:name="_Toc71295670"/>
+      <w:bookmarkStart w:id="25" w:name="_Toc71295670"/>
       <w:r>
         <w:rPr>
           <w:rFonts w:ascii="Arial" w:hAnsi="Arial" w:cs="Arial"/>
@@ -9383,7 +7565,7 @@
         </w:rPr>
         <w:t>: Sprint Board iterazione-05</w:t>
       </w:r>
-      <w:bookmarkEnd w:id="28"/>
+      <w:bookmarkEnd w:id="25"/>
     </w:p>
     <w:p>
       <w:pPr>
@@ -9417,7 +7599,7 @@
       <w:pPr>
         <w:pStyle w:val="Titolo1"/>
       </w:pPr>
-      <w:bookmarkStart w:id="29" w:name="_Toc71295653"/>
+      <w:bookmarkStart w:id="26" w:name="_Toc71295653"/>
       <w:r>
         <w:t>6</w:t>
       </w:r>
@@ -9427,7 +7609,7 @@
       <w:r>
         <w:t>Conclusioni</w:t>
       </w:r>
-      <w:bookmarkEnd w:id="29"/>
+      <w:bookmarkEnd w:id="26"/>
     </w:p>
     <w:p>
       <w:pPr>
@@ -9451,7 +7633,7 @@
           <w:lang w:eastAsia="it-CH"/>
         </w:rPr>
       </w:pPr>
-      <w:bookmarkStart w:id="30" w:name="_Toc71295654"/>
+      <w:bookmarkStart w:id="27" w:name="_Toc71295654"/>
       <w:r>
         <w:rPr>
           <w:i w:val="0"/>
@@ -9484,7 +7666,7 @@
         </w:rPr>
         <w:t>roblemi riscontrati</w:t>
       </w:r>
-      <w:bookmarkEnd w:id="30"/>
+      <w:bookmarkEnd w:id="27"/>
     </w:p>
     <w:p>
       <w:pPr>
@@ -9572,6 +7754,7 @@
           <w:sz w:val="22"/>
           <w:szCs w:val="22"/>
         </w:rPr>
+        <w:lastRenderedPageBreak/>
         <w:t>Poco supporto</w:t>
       </w:r>
       <w:r>
@@ -9755,16 +7938,7 @@
           <w:sz w:val="22"/>
           <w:szCs w:val="22"/>
         </w:rPr>
-        <w:t xml:space="preserve"> oltre ai contatti per </w:t>
-      </w:r>
-      <w:r>
-        <w:rPr>
-          <w:rFonts w:ascii="Arial" w:hAnsi="Arial" w:cs="Arial"/>
-          <w:sz w:val="22"/>
-          <w:szCs w:val="22"/>
-        </w:rPr>
-        <w:lastRenderedPageBreak/>
-        <w:t>problemi possiamo cliccare su un bottone con scritto “</w:t>
+        <w:t xml:space="preserve"> oltre ai contatti per problemi possiamo cliccare su un bottone con scritto “</w:t>
       </w:r>
       <w:proofErr w:type="spellStart"/>
       <w:r>
@@ -9826,7 +8000,7 @@
           <w:lang w:eastAsia="it-CH"/>
         </w:rPr>
       </w:pPr>
-      <w:bookmarkStart w:id="31" w:name="_Toc71295655"/>
+      <w:bookmarkStart w:id="28" w:name="_Toc71295655"/>
       <w:r>
         <w:rPr>
           <w:i w:val="0"/>
@@ -9843,7 +8017,7 @@
         </w:rPr>
         <w:t>.2 Implementazioni future</w:t>
       </w:r>
-      <w:bookmarkEnd w:id="31"/>
+      <w:bookmarkEnd w:id="28"/>
     </w:p>
     <w:p>
       <w:pPr>
@@ -10146,7 +8320,7 @@
       <w:pPr>
         <w:pStyle w:val="Titolo1"/>
       </w:pPr>
-      <w:bookmarkStart w:id="32" w:name="_Toc71295656"/>
+      <w:bookmarkStart w:id="29" w:name="_Toc71295656"/>
       <w:r>
         <w:lastRenderedPageBreak/>
         <w:t>7</w:t>
@@ -10157,7 +8331,7 @@
       <w:r>
         <w:t>Fonti</w:t>
       </w:r>
-      <w:bookmarkEnd w:id="32"/>
+      <w:bookmarkEnd w:id="29"/>
     </w:p>
     <w:p>
       <w:pPr>
@@ -10203,7 +8377,7 @@
           <w:bdr w:val="none" w:sz="0" w:space="0" w:color="auto" w:frame="1"/>
         </w:rPr>
       </w:pPr>
-      <w:hyperlink r:id="rId15" w:history="1">
+      <w:hyperlink r:id="rId12" w:history="1">
         <w:r>
           <w:rPr>
             <w:rStyle w:val="Collegamentoipertestuale"/>
@@ -10222,7 +8396,7 @@
           <w:bdr w:val="none" w:sz="0" w:space="0" w:color="auto" w:frame="1"/>
         </w:rPr>
       </w:pPr>
-      <w:hyperlink r:id="rId16" w:anchor="description" w:history="1">
+      <w:hyperlink r:id="rId13" w:anchor="description" w:history="1">
         <w:r>
           <w:rPr>
             <w:rStyle w:val="Collegamentoipertestuale"/>
@@ -10241,7 +8415,7 @@
           <w:bdr w:val="none" w:sz="0" w:space="0" w:color="auto" w:frame="1"/>
         </w:rPr>
       </w:pPr>
-      <w:hyperlink r:id="rId17" w:history="1">
+      <w:hyperlink r:id="rId14" w:history="1">
         <w:r>
           <w:rPr>
             <w:rStyle w:val="Collegamentoipertestuale"/>
@@ -10260,7 +8434,7 @@
           <w:bdr w:val="none" w:sz="0" w:space="0" w:color="auto" w:frame="1"/>
         </w:rPr>
       </w:pPr>
-      <w:hyperlink r:id="rId18" w:history="1">
+      <w:hyperlink r:id="rId15" w:history="1">
         <w:r>
           <w:rPr>
             <w:rStyle w:val="Collegamentoipertestuale"/>
@@ -10279,7 +8453,7 @@
           <w:bdr w:val="none" w:sz="0" w:space="0" w:color="auto" w:frame="1"/>
         </w:rPr>
       </w:pPr>
-      <w:hyperlink r:id="rId19" w:history="1">
+      <w:hyperlink r:id="rId16" w:history="1">
         <w:r>
           <w:rPr>
             <w:rStyle w:val="Collegamentoipertestuale"/>
@@ -10298,7 +8472,7 @@
           <w:bdr w:val="none" w:sz="0" w:space="0" w:color="auto" w:frame="1"/>
         </w:rPr>
       </w:pPr>
-      <w:hyperlink r:id="rId20" w:history="1">
+      <w:hyperlink r:id="rId17" w:history="1">
         <w:r>
           <w:rPr>
             <w:rStyle w:val="Collegamentoipertestuale"/>
@@ -10357,7 +8531,7 @@
                     <pic:cNvPicPr/>
                   </pic:nvPicPr>
                   <pic:blipFill>
-                    <a:blip r:embed="rId21"/>
+                    <a:blip r:embed="rId18"/>
                     <a:stretch>
                       <a:fillRect/>
                     </a:stretch>
@@ -10411,7 +8585,7 @@
                     <pic:cNvPicPr/>
                   </pic:nvPicPr>
                   <pic:blipFill>
-                    <a:blip r:embed="rId22"/>
+                    <a:blip r:embed="rId19"/>
                     <a:stretch>
                       <a:fillRect/>
                     </a:stretch>
@@ -10729,7 +8903,7 @@
                     <pic:cNvPicPr/>
                   </pic:nvPicPr>
                   <pic:blipFill>
-                    <a:blip r:embed="rId23"/>
+                    <a:blip r:embed="rId20"/>
                     <a:stretch>
                       <a:fillRect/>
                     </a:stretch>
@@ -10809,7 +8983,7 @@
                     <pic:cNvPicPr/>
                   </pic:nvPicPr>
                   <pic:blipFill rotWithShape="1">
-                    <a:blip r:embed="rId24"/>
+                    <a:blip r:embed="rId21"/>
                     <a:srcRect r="279"/>
                     <a:stretch/>
                   </pic:blipFill>
@@ -10838,11 +9012,11 @@
       </w:r>
     </w:p>
     <w:sectPr>
-      <w:headerReference w:type="even" r:id="rId25"/>
-      <w:headerReference w:type="default" r:id="rId26"/>
-      <w:footerReference w:type="default" r:id="rId27"/>
-      <w:headerReference w:type="first" r:id="rId28"/>
-      <w:footerReference w:type="first" r:id="rId29"/>
+      <w:headerReference w:type="even" r:id="rId22"/>
+      <w:headerReference w:type="default" r:id="rId23"/>
+      <w:footerReference w:type="default" r:id="rId24"/>
+      <w:headerReference w:type="first" r:id="rId25"/>
+      <w:footerReference w:type="first" r:id="rId26"/>
       <w:pgSz w:w="11900" w:h="16840" w:code="9"/>
       <w:pgMar w:top="1729" w:right="1134" w:bottom="851" w:left="1701" w:header="550" w:footer="567" w:gutter="0"/>
       <w:cols w:space="708"/>

</xml_diff>